<commit_message>
update from frank to fttd
</commit_message>
<xml_diff>
--- a/Bid Template.docx
+++ b/Bid Template.docx
@@ -19,7 +19,10 @@
         <w:t>----</w:t>
       </w:r>
       <w:r>
-        <w:t>- Francis</w:t>
+        <w:t xml:space="preserve"> </w:t>
+      </w:r>
+      <w:r>
+        <w:t>Francis</w:t>
       </w:r>
     </w:p>
     <w:p/>
@@ -30,7 +33,15 @@
     </w:p>
     <w:p>
       <w:r>
-        <w:t>I am an expert level Shopify developer and I have got extensive experience in shopify speed optimization.</w:t>
+        <w:t xml:space="preserve">I am an expert level Shopify developer and I have got extensive experience in </w:t>
+      </w:r>
+      <w:proofErr w:type="spellStart"/>
+      <w:r>
+        <w:t>shopify</w:t>
+      </w:r>
+      <w:proofErr w:type="spellEnd"/>
+      <w:r>
+        <w:t xml:space="preserve"> speed optimization.</w:t>
       </w:r>
     </w:p>
     <w:p/>
@@ -41,7 +52,23 @@
     </w:p>
     <w:p>
       <w:r>
-        <w:t>Simplifying the external js/css files</w:t>
+        <w:t xml:space="preserve">Simplifying the external </w:t>
+      </w:r>
+      <w:proofErr w:type="spellStart"/>
+      <w:r>
+        <w:t>js</w:t>
+      </w:r>
+      <w:proofErr w:type="spellEnd"/>
+      <w:r>
+        <w:t>/</w:t>
+      </w:r>
+      <w:proofErr w:type="spellStart"/>
+      <w:r>
+        <w:t>css</w:t>
+      </w:r>
+      <w:proofErr w:type="spellEnd"/>
+      <w:r>
+        <w:t xml:space="preserve"> files</w:t>
       </w:r>
     </w:p>
     <w:p>
@@ -51,8 +78,21 @@
     </w:p>
     <w:p>
       <w:r>
-        <w:t>Deferring or async for all external javascript</w:t>
-      </w:r>
+        <w:t xml:space="preserve">Deferring or </w:t>
+      </w:r>
+      <w:proofErr w:type="spellStart"/>
+      <w:r>
+        <w:t>async</w:t>
+      </w:r>
+      <w:proofErr w:type="spellEnd"/>
+      <w:r>
+        <w:t xml:space="preserve"> for all external </w:t>
+      </w:r>
+      <w:proofErr w:type="spellStart"/>
+      <w:r>
+        <w:t>javascript</w:t>
+      </w:r>
+      <w:proofErr w:type="spellEnd"/>
     </w:p>
     <w:p>
       <w:r>
@@ -62,27 +102,77 @@
         <w:t>c</w:t>
       </w:r>
       <w:r>
-        <w:t>tion on img tag</w:t>
-      </w:r>
-    </w:p>
-    <w:p>
-      <w:r>
-        <w:t>Combining the js and css files each other</w:t>
-      </w:r>
-    </w:p>
-    <w:p>
-      <w:r>
-        <w:t>Minify the js/css files content</w:t>
-      </w:r>
-    </w:p>
-    <w:p/>
-    <w:p>
+        <w:t xml:space="preserve">tion on </w:t>
+      </w:r>
+      <w:proofErr w:type="spellStart"/>
+      <w:r>
+        <w:t>img</w:t>
+      </w:r>
+      <w:proofErr w:type="spellEnd"/>
+      <w:r>
+        <w:t xml:space="preserve"> tag</w:t>
+      </w:r>
+    </w:p>
+    <w:p>
+      <w:r>
+        <w:t xml:space="preserve">Combining the </w:t>
+      </w:r>
+      <w:proofErr w:type="spellStart"/>
+      <w:r>
+        <w:t>js</w:t>
+      </w:r>
+      <w:proofErr w:type="spellEnd"/>
+      <w:r>
+        <w:t xml:space="preserve"> and </w:t>
+      </w:r>
+      <w:proofErr w:type="spellStart"/>
+      <w:r>
+        <w:t>css</w:t>
+      </w:r>
+      <w:proofErr w:type="spellEnd"/>
+      <w:r>
+        <w:t xml:space="preserve"> files each other</w:t>
+      </w:r>
+    </w:p>
+    <w:p>
+      <w:r>
+        <w:t xml:space="preserve">Minify the </w:t>
+      </w:r>
+      <w:proofErr w:type="spellStart"/>
+      <w:r>
+        <w:t>js</w:t>
+      </w:r>
+      <w:proofErr w:type="spellEnd"/>
+      <w:r>
+        <w:t>/</w:t>
+      </w:r>
+      <w:proofErr w:type="spellStart"/>
+      <w:r>
+        <w:t>css</w:t>
+      </w:r>
+      <w:proofErr w:type="spellEnd"/>
+      <w:r>
+        <w:t xml:space="preserve"> files content</w:t>
+      </w:r>
+    </w:p>
+    <w:p/>
+    <w:p>
+      <w:pPr>
+        <w:spacing w:after="0" w:line="240" w:lineRule="auto"/>
+        <w:rPr>
+          <w:rFonts w:ascii="Calibri" w:eastAsia="Times New Roman" w:hAnsi="Calibri" w:cs="Calibri"/>
+          <w:color w:val="006100"/>
+          <w:lang w:eastAsia="ko-KR"/>
+        </w:rPr>
+      </w:pPr>
       <w:hyperlink r:id="rId6" w:history="1">
         <w:r>
           <w:rPr>
-            <w:rStyle w:val="Hyperlink"/>
+            <w:rFonts w:ascii="Calibri" w:eastAsia="Times New Roman" w:hAnsi="Calibri" w:cs="Calibri"/>
+            <w:color w:val="006100"/>
+            <w:lang w:eastAsia="ko-KR"/>
           </w:rPr>
-          <w:t>https://gtmetrix.com/reports/forevercrystals.com/pX8Kef6k</w:t>
+          <w:t>https://paddleboarder.com/</w:t>
         </w:r>
       </w:hyperlink>
     </w:p>
@@ -92,14 +182,30 @@
           <w:rPr>
             <w:rStyle w:val="Hyperlink"/>
           </w:rPr>
-          <w:t>https://developers.google.com/speed/pagespeed/insights/?url=https%3A%2F%2Fforevercrystals.com%2F&amp;tab=mobile</w:t>
+          <w:t>https://developers.google.com/speed/pagespeed/insights/?url=https%3A%2F%2Fpaddleboarder.com%2F</w:t>
         </w:r>
       </w:hyperlink>
     </w:p>
     <w:p/>
     <w:p>
       <w:r>
-        <w:t>I would like to know your shopify store url so that I can check.</w:t>
+        <w:t xml:space="preserve">I would like to know your </w:t>
+      </w:r>
+      <w:proofErr w:type="spellStart"/>
+      <w:r>
+        <w:t>shopify</w:t>
+      </w:r>
+      <w:proofErr w:type="spellEnd"/>
+      <w:r>
+        <w:t xml:space="preserve"> store </w:t>
+      </w:r>
+      <w:proofErr w:type="spellStart"/>
+      <w:r>
+        <w:t>url</w:t>
+      </w:r>
+      <w:proofErr w:type="spellEnd"/>
+      <w:r>
+        <w:t xml:space="preserve"> so that I can check.</w:t>
       </w:r>
     </w:p>
     <w:p>
@@ -120,7 +226,7 @@
         <w:t>Shopify -</w:t>
       </w:r>
       <w:r>
-        <w:t>-----------</w:t>
+        <w:t>----------</w:t>
       </w:r>
       <w:r>
         <w:t xml:space="preserve"> Francis</w:t>
@@ -135,19 +241,28 @@
     <w:p/>
     <w:p>
       <w:r>
+        <w:t>I would like to help you as an expert level Web developer with rich experiences in Shopify.</w:t>
+      </w:r>
+    </w:p>
+    <w:p>
+      <w:r>
         <w:lastRenderedPageBreak/>
-        <w:t>I would like to help you as an expert level Web developer with rich experiences in Shopify.</w:t>
-      </w:r>
-    </w:p>
-    <w:p>
-      <w:r>
         <w:t xml:space="preserve">I have been an expert Shopify developer for over </w:t>
       </w:r>
       <w:r>
-        <w:t>6</w:t>
-      </w:r>
-      <w:r>
-        <w:t xml:space="preserve"> years, created over 50 Shopify stores, and can help you solve your problem.</w:t>
+        <w:t>7</w:t>
+      </w:r>
+      <w:r>
+        <w:t xml:space="preserve"> years, created over </w:t>
+      </w:r>
+      <w:r>
+        <w:t>10</w:t>
+      </w:r>
+      <w:r>
+        <w:t>0 Shopify stores</w:t>
+      </w:r>
+      <w:r>
+        <w:t>.</w:t>
       </w:r>
     </w:p>
     <w:p>
@@ -166,15 +281,21 @@
       <w:r>
         <w:t>/html/</w:t>
       </w:r>
+      <w:proofErr w:type="spellStart"/>
       <w:r>
         <w:t>J</w:t>
       </w:r>
       <w:r>
-        <w:t>avascript as well as all functionalities of Shopify platform.</w:t>
-      </w:r>
-    </w:p>
-    <w:p/>
-    <w:p>
+        <w:t>avascript</w:t>
+      </w:r>
+      <w:proofErr w:type="spellEnd"/>
+      <w:r>
+        <w:t xml:space="preserve"> as well as all functionalities of Shopify platform.</w:t>
+      </w:r>
+    </w:p>
+    <w:p/>
+    <w:p>
+      <w:bookmarkStart w:id="0" w:name="_GoBack"/>
       <w:r>
         <w:t>Here are some of my past projects.</w:t>
       </w:r>
@@ -201,12 +322,41 @@
         <w:t>Excelify.io , One Click Social Login</w:t>
       </w:r>
       <w:r>
-        <w:t>, etc)</w:t>
-      </w:r>
-    </w:p>
-    <w:p>
-      <w:r>
-        <w:t>https://www.cuveebeauty.com/ (Flex Theme, Recurring Billing by ReCharge,  Advanced Custom Fields , Stamped.io Reviews &amp; UGC , etc)</w:t>
+        <w:t xml:space="preserve">, </w:t>
+      </w:r>
+      <w:proofErr w:type="spellStart"/>
+      <w:r>
+        <w:t>etc</w:t>
+      </w:r>
+      <w:proofErr w:type="spellEnd"/>
+      <w:r>
+        <w:t>)</w:t>
+      </w:r>
+    </w:p>
+    <w:p>
+      <w:r>
+        <w:t xml:space="preserve">https://www.cuveebeauty.com/ (Flex Theme, Recurring Billing by </w:t>
+      </w:r>
+      <w:proofErr w:type="spellStart"/>
+      <w:proofErr w:type="gramStart"/>
+      <w:r>
+        <w:t>ReCharge</w:t>
+      </w:r>
+      <w:proofErr w:type="spellEnd"/>
+      <w:r>
+        <w:t>,  Advanced</w:t>
+      </w:r>
+      <w:proofErr w:type="gramEnd"/>
+      <w:r>
+        <w:t xml:space="preserve"> Custom Fields , Stamped.io Reviews &amp; UGC , </w:t>
+      </w:r>
+      <w:proofErr w:type="spellStart"/>
+      <w:r>
+        <w:t>etc</w:t>
+      </w:r>
+      <w:proofErr w:type="spellEnd"/>
+      <w:r>
+        <w:t>)</w:t>
       </w:r>
     </w:p>
     <w:p>
@@ -214,7 +364,28 @@
         <w:t>https://www.getmobi.com/</w:t>
       </w:r>
       <w:r>
-        <w:t xml:space="preserve"> (Flex Theme, Recurring Billing by ReCharge,  Advanced Custom Fields , Stamped.io Reviews &amp; UGC , etc)</w:t>
+        <w:t xml:space="preserve"> (Flex Theme, Recurring Billing by </w:t>
+      </w:r>
+      <w:proofErr w:type="spellStart"/>
+      <w:proofErr w:type="gramStart"/>
+      <w:r>
+        <w:t>ReCharge</w:t>
+      </w:r>
+      <w:proofErr w:type="spellEnd"/>
+      <w:r>
+        <w:t>,  Advanced</w:t>
+      </w:r>
+      <w:proofErr w:type="gramEnd"/>
+      <w:r>
+        <w:t xml:space="preserve"> Custom Fields , Stamped.io Reviews &amp; UGC , </w:t>
+      </w:r>
+      <w:proofErr w:type="spellStart"/>
+      <w:r>
+        <w:t>etc</w:t>
+      </w:r>
+      <w:proofErr w:type="spellEnd"/>
+      <w:r>
+        <w:t>)</w:t>
       </w:r>
     </w:p>
     <w:p/>
@@ -223,6 +394,7 @@
         <w:t>I am an individual developer able to start on your project immediately, can commit 40 hours a week to your cause, and am available for both short and long-term contracts.</w:t>
       </w:r>
     </w:p>
+    <w:bookmarkEnd w:id="0"/>
     <w:p>
       <w:r>
         <w:t>I work well on a team, or alone whichever you prefer.</w:t>
@@ -250,7 +422,15 @@
         <w:pStyle w:val="Heading1"/>
       </w:pPr>
       <w:r>
-        <w:t>Shopify &amp; Wordpress</w:t>
+        <w:t xml:space="preserve">Shopify &amp; </w:t>
+      </w:r>
+      <w:proofErr w:type="spellStart"/>
+      <w:r>
+        <w:t>Wordpress</w:t>
+      </w:r>
+      <w:proofErr w:type="spellEnd"/>
+      <w:r>
+        <w:t xml:space="preserve"> </w:t>
       </w:r>
     </w:p>
     <w:p/>
@@ -262,7 +442,15 @@
     <w:p/>
     <w:p>
       <w:r>
-        <w:t>I would like to help you as an expert level Web developer with rich experiences in Shopify &amp; Wordpress.</w:t>
+        <w:t xml:space="preserve">I would like to help you as an expert level Web developer with rich experiences in Shopify &amp; </w:t>
+      </w:r>
+      <w:proofErr w:type="spellStart"/>
+      <w:r>
+        <w:t>Wordpress</w:t>
+      </w:r>
+      <w:proofErr w:type="spellEnd"/>
+      <w:r>
+        <w:t>.</w:t>
       </w:r>
     </w:p>
     <w:p>
@@ -272,35 +460,312 @@
     </w:p>
     <w:p>
       <w:r>
+        <w:t>I'm very familiar with Liquid/</w:t>
+      </w:r>
+      <w:proofErr w:type="spellStart"/>
+      <w:r>
+        <w:t>Php</w:t>
+      </w:r>
+      <w:proofErr w:type="spellEnd"/>
+      <w:r>
+        <w:t>/SCSS/html/</w:t>
+      </w:r>
+      <w:proofErr w:type="spellStart"/>
+      <w:r>
+        <w:t>Javascript</w:t>
+      </w:r>
+      <w:proofErr w:type="spellEnd"/>
+      <w:r>
+        <w:t xml:space="preserve"> as well as all functionalities of CMS platform.</w:t>
+      </w:r>
+    </w:p>
+    <w:p/>
+    <w:p>
+      <w:r>
+        <w:t>Here are some of my past projects.</w:t>
+      </w:r>
+    </w:p>
+    <w:p>
+      <w:r>
+        <w:t xml:space="preserve">https://www.drinkphocus.com/ (Flex Theme, </w:t>
+      </w:r>
+      <w:proofErr w:type="spellStart"/>
+      <w:r>
+        <w:t>Yotpo</w:t>
+      </w:r>
+      <w:proofErr w:type="spellEnd"/>
+      <w:r>
+        <w:t xml:space="preserve"> </w:t>
+      </w:r>
+      <w:proofErr w:type="gramStart"/>
+      <w:r>
+        <w:t>Reviews ,</w:t>
+      </w:r>
+      <w:proofErr w:type="gramEnd"/>
+      <w:r>
+        <w:t xml:space="preserve"> Recurring Billing by </w:t>
+      </w:r>
+      <w:proofErr w:type="spellStart"/>
+      <w:r>
+        <w:t>ReCharge</w:t>
+      </w:r>
+      <w:proofErr w:type="spellEnd"/>
+      <w:r>
+        <w:t xml:space="preserve">, </w:t>
+      </w:r>
+      <w:proofErr w:type="spellStart"/>
+      <w:r>
+        <w:t>etc</w:t>
+      </w:r>
+      <w:proofErr w:type="spellEnd"/>
+      <w:r>
+        <w:t>)</w:t>
+      </w:r>
+    </w:p>
+    <w:p>
+      <w:r>
+        <w:t xml:space="preserve">https://www.cuveebeauty.com/ (Flex Theme, Recurring Billing by </w:t>
+      </w:r>
+      <w:proofErr w:type="spellStart"/>
+      <w:r>
+        <w:t>ReCharge</w:t>
+      </w:r>
+      <w:proofErr w:type="spellEnd"/>
+      <w:r>
+        <w:t xml:space="preserve">, Advanced Custom </w:t>
+      </w:r>
+      <w:proofErr w:type="gramStart"/>
+      <w:r>
+        <w:t>Fields ,</w:t>
+      </w:r>
+      <w:proofErr w:type="gramEnd"/>
+      <w:r>
+        <w:t xml:space="preserve"> Stamped.io Reviews &amp; UGC , </w:t>
+      </w:r>
+      <w:proofErr w:type="spellStart"/>
+      <w:r>
+        <w:t>etc</w:t>
+      </w:r>
+      <w:proofErr w:type="spellEnd"/>
+      <w:r>
+        <w:t>)</w:t>
+      </w:r>
+    </w:p>
+    <w:p/>
+    <w:p>
+      <w:r>
+        <w:t xml:space="preserve">https://rentmydress.nl/ (WordPress, PHP, HTML5, Bootstrap, JQuery, </w:t>
+      </w:r>
+      <w:proofErr w:type="spellStart"/>
+      <w:r>
+        <w:t>Javascript</w:t>
+      </w:r>
+      <w:proofErr w:type="spellEnd"/>
+      <w:r>
+        <w:t>)</w:t>
+      </w:r>
+    </w:p>
+    <w:p>
+      <w:r>
+        <w:t xml:space="preserve">http://ilikesprinkles.com/ (WordPress, PHP, HTML5, CSS3, JQuery, </w:t>
+      </w:r>
+      <w:proofErr w:type="spellStart"/>
+      <w:r>
+        <w:t>Javascript</w:t>
+      </w:r>
+      <w:proofErr w:type="spellEnd"/>
+      <w:r>
+        <w:t>)</w:t>
+      </w:r>
+    </w:p>
+    <w:p/>
+    <w:p>
+      <w:r>
+        <w:t>I am an individual developer able to start on your project immediately, can commit 40 hours a week to your cause, and am available for both short and long-term contracts.</w:t>
+      </w:r>
+    </w:p>
+    <w:p>
+      <w:r>
+        <w:t>I work well on a team, or alone whichever you prefer.</w:t>
+      </w:r>
+    </w:p>
+    <w:p>
+      <w:r>
+        <w:t>I would love to know more about your business to get started.</w:t>
+      </w:r>
+    </w:p>
+    <w:p>
+      <w:r>
+        <w:t>Look forward to hearing from you,</w:t>
+      </w:r>
+    </w:p>
+    <w:p/>
+    <w:p>
+      <w:r>
+        <w:t>Best</w:t>
+      </w:r>
+    </w:p>
+    <w:p>
+      <w:pPr>
+        <w:pStyle w:val="Heading1"/>
+      </w:pPr>
+      <w:proofErr w:type="spellStart"/>
+      <w:r>
+        <w:t>Wordpress</w:t>
+      </w:r>
+      <w:proofErr w:type="spellEnd"/>
+      <w:r>
+        <w:t xml:space="preserve"> </w:t>
+      </w:r>
+    </w:p>
+    <w:p/>
+    <w:p>
+      <w:r>
+        <w:t>Hello,</w:t>
+      </w:r>
+    </w:p>
+    <w:p/>
+    <w:p>
+      <w:r>
+        <w:t xml:space="preserve">I would like to help you as an expert level Web developer with rich experiences in </w:t>
+      </w:r>
+      <w:proofErr w:type="spellStart"/>
+      <w:r>
+        <w:t>wordpress</w:t>
+      </w:r>
+      <w:proofErr w:type="spellEnd"/>
+      <w:r>
+        <w:t>.</w:t>
+      </w:r>
+    </w:p>
+    <w:p>
+      <w:r>
+        <w:t xml:space="preserve">I have been an expert </w:t>
+      </w:r>
+      <w:proofErr w:type="spellStart"/>
+      <w:r>
+        <w:t>Wordpress</w:t>
+      </w:r>
+      <w:proofErr w:type="spellEnd"/>
+      <w:r>
+        <w:t>/</w:t>
+      </w:r>
+      <w:proofErr w:type="spellStart"/>
+      <w:r>
+        <w:t>php</w:t>
+      </w:r>
+      <w:proofErr w:type="spellEnd"/>
+      <w:r>
+        <w:t xml:space="preserve"> developer for over 4 years, created over 100 </w:t>
+      </w:r>
+      <w:proofErr w:type="spellStart"/>
+      <w:r>
+        <w:t>wordpress</w:t>
+      </w:r>
+      <w:proofErr w:type="spellEnd"/>
+      <w:r>
+        <w:t xml:space="preserve"> sites, and can help you solve your problem.</w:t>
+      </w:r>
+    </w:p>
+    <w:p>
+      <w:r>
+        <w:t>I'm very familiar with html/</w:t>
+      </w:r>
+      <w:proofErr w:type="spellStart"/>
+      <w:r>
+        <w:t>css</w:t>
+      </w:r>
+      <w:proofErr w:type="spellEnd"/>
+      <w:r>
+        <w:t>/</w:t>
+      </w:r>
+      <w:proofErr w:type="spellStart"/>
+      <w:r>
+        <w:t>javascript</w:t>
+      </w:r>
+      <w:proofErr w:type="spellEnd"/>
+      <w:r>
+        <w:t>/</w:t>
+      </w:r>
+      <w:proofErr w:type="spellStart"/>
+      <w:r>
+        <w:t>php</w:t>
+      </w:r>
+      <w:proofErr w:type="spellEnd"/>
+      <w:r>
+        <w:t xml:space="preserve"> as well as all functionalities of </w:t>
+      </w:r>
+      <w:proofErr w:type="spellStart"/>
+      <w:r>
+        <w:t>wordpress</w:t>
+      </w:r>
+      <w:proofErr w:type="spellEnd"/>
+      <w:r>
+        <w:t xml:space="preserve"> platform.</w:t>
+      </w:r>
+    </w:p>
+    <w:p>
+      <w:r>
+        <w:t xml:space="preserve">I built and customized many </w:t>
+      </w:r>
+      <w:proofErr w:type="spellStart"/>
+      <w:r>
+        <w:t>wordpress</w:t>
+      </w:r>
+      <w:proofErr w:type="spellEnd"/>
+      <w:r>
+        <w:t xml:space="preserve"> themes and plugins, and implemented client's idea with beaver, </w:t>
+      </w:r>
+      <w:proofErr w:type="spellStart"/>
+      <w:r>
+        <w:t>divi</w:t>
+      </w:r>
+      <w:proofErr w:type="spellEnd"/>
+      <w:r>
+        <w:t xml:space="preserve">, </w:t>
+      </w:r>
+      <w:proofErr w:type="spellStart"/>
+      <w:r>
+        <w:t>wp</w:t>
+      </w:r>
+      <w:proofErr w:type="spellEnd"/>
+      <w:r>
+        <w:t xml:space="preserve">-bakery, </w:t>
+      </w:r>
+      <w:proofErr w:type="spellStart"/>
+      <w:r>
+        <w:t>elementor</w:t>
+      </w:r>
+      <w:proofErr w:type="spellEnd"/>
+      <w:r>
+        <w:t xml:space="preserve"> and visual composer page builder plugins.</w:t>
+      </w:r>
+    </w:p>
+    <w:p/>
+    <w:p>
+      <w:r>
         <w:lastRenderedPageBreak/>
-        <w:t>I'm very familiar with Liquid/Php/SCSS/html/Javascript as well as all functionalities of CMS platform.</w:t>
-      </w:r>
-    </w:p>
-    <w:p/>
-    <w:p>
-      <w:r>
         <w:t>Here are some of my past projects.</w:t>
       </w:r>
     </w:p>
     <w:p>
       <w:r>
-        <w:t>https://www.drinkphocus.com/ (Flex Theme, Yotpo Reviews , Recurring Billing by ReCharge, etc)</w:t>
-      </w:r>
-    </w:p>
-    <w:p>
-      <w:r>
-        <w:t>https://www.cuveebeauty.com/ (Flex Theme, Recurring Billing by ReCharge, Advanced Custom Fields , Stamped.io Reviews &amp; UGC , etc)</w:t>
-      </w:r>
-    </w:p>
-    <w:p/>
-    <w:p>
-      <w:r>
-        <w:t>https://rentmydress.nl/ (WordPress, PHP, HTML5, Bootstrap, JQuery, Javascript)</w:t>
-      </w:r>
-    </w:p>
-    <w:p>
-      <w:r>
-        <w:t>http://ilikesprinkles.com/ (WordPress, PHP, HTML5, CSS3, JQuery, Javascript)</w:t>
+        <w:t>https://worldwidemedicalsupplies.com</w:t>
+      </w:r>
+    </w:p>
+    <w:p>
+      <w:r>
+        <w:t>https://yourairbag.com</w:t>
+      </w:r>
+    </w:p>
+    <w:p>
+      <w:r>
+        <w:t>https://www.totalbookings.com</w:t>
+      </w:r>
+    </w:p>
+    <w:p>
+      <w:r>
+        <w:t>http://securedworld.com</w:t>
       </w:r>
     </w:p>
     <w:p/>
@@ -327,7 +792,7 @@
     <w:p/>
     <w:p>
       <w:r>
-        <w:t>Best</w:t>
+        <w:t>Best,</w:t>
       </w:r>
     </w:p>
     <w:p>
@@ -335,94 +800,6 @@
         <w:pStyle w:val="Heading1"/>
       </w:pPr>
       <w:r>
-        <w:t>Wordpress</w:t>
-      </w:r>
-    </w:p>
-    <w:p/>
-    <w:p>
-      <w:r>
-        <w:t>Hello,</w:t>
-      </w:r>
-    </w:p>
-    <w:p/>
-    <w:p>
-      <w:r>
-        <w:t>I would like to help you as an expert level Web developer with rich experiences in wordpress.</w:t>
-      </w:r>
-    </w:p>
-    <w:p>
-      <w:r>
-        <w:t>I have been an expert Wordpress/php developer for over 4 years, created over 100 wordpress sites, and can help you solve your problem.</w:t>
-      </w:r>
-    </w:p>
-    <w:p>
-      <w:r>
-        <w:t>I'm very familiar with html/css/javascript/php as well as all functionalities of wordpress platform.</w:t>
-      </w:r>
-    </w:p>
-    <w:p>
-      <w:r>
-        <w:t>I built and customized many wordpress themes and plugins, and implemented client's idea with beaver, divi, wp-bakery, elementor and visual composer page builder plugins.</w:t>
-      </w:r>
-    </w:p>
-    <w:p/>
-    <w:p>
-      <w:r>
-        <w:t>Here are some of my past projects.</w:t>
-      </w:r>
-    </w:p>
-    <w:p>
-      <w:r>
-        <w:t>https://worldwidemedicalsupplies.com</w:t>
-      </w:r>
-    </w:p>
-    <w:p>
-      <w:r>
-        <w:t>https://yourairbag.com</w:t>
-      </w:r>
-    </w:p>
-    <w:p>
-      <w:r>
-        <w:t>https://www.totalbookings.com</w:t>
-      </w:r>
-    </w:p>
-    <w:p>
-      <w:r>
-        <w:t>http://securedworld.com</w:t>
-      </w:r>
-    </w:p>
-    <w:p/>
-    <w:p>
-      <w:r>
-        <w:t>I am an individual developer able to start on your project immediately, can commit 40 hours a week to your cause, and am available for both short and long-term contracts.</w:t>
-      </w:r>
-    </w:p>
-    <w:p>
-      <w:r>
-        <w:t>I work well on a team, or alone whichever you prefer.</w:t>
-      </w:r>
-    </w:p>
-    <w:p>
-      <w:r>
-        <w:t>I would love to know more about your business to get started.</w:t>
-      </w:r>
-    </w:p>
-    <w:p>
-      <w:r>
-        <w:t>Look forward to hearing from you,</w:t>
-      </w:r>
-    </w:p>
-    <w:p/>
-    <w:p>
-      <w:r>
-        <w:t>Best,</w:t>
-      </w:r>
-    </w:p>
-    <w:p>
-      <w:pPr>
-        <w:pStyle w:val="Heading1"/>
-      </w:pPr>
-      <w:r>
         <w:t xml:space="preserve">Shopify </w:t>
       </w:r>
       <w:r>
@@ -435,16 +812,7 @@
         <w:t>-</w:t>
       </w:r>
       <w:r>
-        <w:t>------</w:t>
-      </w:r>
-      <w:r>
-        <w:t>--</w:t>
-      </w:r>
-      <w:r>
-        <w:t>-</w:t>
-      </w:r>
-      <w:r>
-        <w:t>-</w:t>
+        <w:t>----</w:t>
       </w:r>
       <w:r>
         <w:t xml:space="preserve"> </w:t>
@@ -462,7 +830,23 @@
         <w:t xml:space="preserve"> </w:t>
       </w:r>
       <w:r>
-        <w:t>Simplifying the external js/css files to reduce the http request and page size.</w:t>
+        <w:t xml:space="preserve">Simplifying the external </w:t>
+      </w:r>
+      <w:proofErr w:type="spellStart"/>
+      <w:r>
+        <w:t>js</w:t>
+      </w:r>
+      <w:proofErr w:type="spellEnd"/>
+      <w:r>
+        <w:t>/</w:t>
+      </w:r>
+      <w:proofErr w:type="spellStart"/>
+      <w:r>
+        <w:t>css</w:t>
+      </w:r>
+      <w:proofErr w:type="spellEnd"/>
+      <w:r>
+        <w:t xml:space="preserve"> files to reduce the http request and page size.</w:t>
       </w:r>
     </w:p>
     <w:p>
@@ -473,7 +857,23 @@
         <w:t xml:space="preserve"> </w:t>
       </w:r>
       <w:r>
-        <w:t>Minify the js/css files content to reduce the page size.</w:t>
+        <w:t xml:space="preserve">Minify the </w:t>
+      </w:r>
+      <w:proofErr w:type="spellStart"/>
+      <w:r>
+        <w:t>js</w:t>
+      </w:r>
+      <w:proofErr w:type="spellEnd"/>
+      <w:r>
+        <w:t>/</w:t>
+      </w:r>
+      <w:proofErr w:type="spellStart"/>
+      <w:r>
+        <w:t>css</w:t>
+      </w:r>
+      <w:proofErr w:type="spellEnd"/>
+      <w:r>
+        <w:t xml:space="preserve"> files content to reduce the page size.</w:t>
       </w:r>
     </w:p>
     <w:p>
@@ -490,7 +890,15 @@
         <w:t>c</w:t>
       </w:r>
       <w:r>
-        <w:t>tion on img tag to reduce loading time and http requests.</w:t>
+        <w:t xml:space="preserve">tion on </w:t>
+      </w:r>
+      <w:proofErr w:type="spellStart"/>
+      <w:r>
+        <w:t>img</w:t>
+      </w:r>
+      <w:proofErr w:type="spellEnd"/>
+      <w:r>
+        <w:t xml:space="preserve"> tag to reduce loading time and http requests.</w:t>
       </w:r>
     </w:p>
     <w:p>
@@ -501,7 +909,23 @@
         <w:t xml:space="preserve"> </w:t>
       </w:r>
       <w:r>
-        <w:t>Deferring or async for all external javascript so that we would reduce the loading time.</w:t>
+        <w:t xml:space="preserve">Deferring or </w:t>
+      </w:r>
+      <w:proofErr w:type="spellStart"/>
+      <w:r>
+        <w:t>async</w:t>
+      </w:r>
+      <w:proofErr w:type="spellEnd"/>
+      <w:r>
+        <w:t xml:space="preserve"> for all external </w:t>
+      </w:r>
+      <w:proofErr w:type="spellStart"/>
+      <w:r>
+        <w:t>javascript</w:t>
+      </w:r>
+      <w:proofErr w:type="spellEnd"/>
+      <w:r>
+        <w:t xml:space="preserve"> so that we would reduce the loading time.</w:t>
       </w:r>
     </w:p>
     <w:p>
@@ -512,7 +936,23 @@
         <w:t xml:space="preserve"> </w:t>
       </w:r>
       <w:r>
-        <w:t>Combining the js and css files each other so that we would reduce the http request and page size.</w:t>
+        <w:t xml:space="preserve">Combining the </w:t>
+      </w:r>
+      <w:proofErr w:type="spellStart"/>
+      <w:r>
+        <w:t>js</w:t>
+      </w:r>
+      <w:proofErr w:type="spellEnd"/>
+      <w:r>
+        <w:t xml:space="preserve"> and </w:t>
+      </w:r>
+      <w:proofErr w:type="spellStart"/>
+      <w:r>
+        <w:t>css</w:t>
+      </w:r>
+      <w:proofErr w:type="spellEnd"/>
+      <w:r>
+        <w:t xml:space="preserve"> files each other so that we would reduce the http request and page size.</w:t>
       </w:r>
     </w:p>
     <w:p>
@@ -534,13 +974,38 @@
     </w:p>
     <w:p>
       <w:r>
-        <w:t>I'm a shopify expert and have got rich experience in shopify store speed optimization.</w:t>
-      </w:r>
-    </w:p>
-    <w:p/>
-    <w:p>
-      <w:r>
-        <w:t>This is my last project of shopify speed optimization work.</w:t>
+        <w:t xml:space="preserve">I'm a </w:t>
+      </w:r>
+      <w:proofErr w:type="spellStart"/>
+      <w:r>
+        <w:t>shopify</w:t>
+      </w:r>
+      <w:proofErr w:type="spellEnd"/>
+      <w:r>
+        <w:t xml:space="preserve"> expert and have got rich experience in </w:t>
+      </w:r>
+      <w:proofErr w:type="spellStart"/>
+      <w:r>
+        <w:t>shopify</w:t>
+      </w:r>
+      <w:proofErr w:type="spellEnd"/>
+      <w:r>
+        <w:t xml:space="preserve"> store speed optimization.</w:t>
+      </w:r>
+    </w:p>
+    <w:p/>
+    <w:p>
+      <w:r>
+        <w:lastRenderedPageBreak/>
+        <w:t xml:space="preserve">This is my last project of </w:t>
+      </w:r>
+      <w:proofErr w:type="spellStart"/>
+      <w:r>
+        <w:t>shopify</w:t>
+      </w:r>
+      <w:proofErr w:type="spellEnd"/>
+      <w:r>
+        <w:t xml:space="preserve"> speed optimization work.</w:t>
       </w:r>
     </w:p>
     <w:p>
@@ -560,7 +1025,15 @@
     </w:p>
     <w:p>
       <w:r>
-        <w:t>Could you provide me with the url of your site to check?</w:t>
+        <w:t xml:space="preserve">Could you provide me with the </w:t>
+      </w:r>
+      <w:proofErr w:type="spellStart"/>
+      <w:r>
+        <w:t>url</w:t>
+      </w:r>
+      <w:proofErr w:type="spellEnd"/>
+      <w:r>
+        <w:t xml:space="preserve"> of your site to check?</w:t>
       </w:r>
     </w:p>
     <w:p>
@@ -576,7 +1049,10 @@
         <w:t>Shopify -</w:t>
       </w:r>
       <w:r>
-        <w:t>-----------------</w:t>
+        <w:t>--------</w:t>
+      </w:r>
+      <w:r>
+        <w:t>---</w:t>
       </w:r>
       <w:r>
         <w:t>-</w:t>
@@ -610,9 +1086,11 @@
       <w:r>
         <w:t xml:space="preserve"> years of full-stack </w:t>
       </w:r>
+      <w:proofErr w:type="spellStart"/>
       <w:r>
         <w:t>shopify</w:t>
       </w:r>
+      <w:proofErr w:type="spellEnd"/>
       <w:r>
         <w:t xml:space="preserve"> development experience for global business, I can offer the technical expertise you are seeking for.</w:t>
       </w:r>
@@ -625,13 +1103,37 @@
         <w:t xml:space="preserve"> your</w:t>
       </w:r>
       <w:r>
-        <w:t xml:space="preserve"> shopify store perfectly.</w:t>
-      </w:r>
-    </w:p>
-    <w:p/>
-    <w:p>
-      <w:r>
-        <w:t>I build the shopify store using Debut, Boundless, Minimal, Pipeline, Brooklyn, Shoptimized themes as well as other paid theme.</w:t>
+        <w:t xml:space="preserve"> </w:t>
+      </w:r>
+      <w:proofErr w:type="spellStart"/>
+      <w:r>
+        <w:t>shopify</w:t>
+      </w:r>
+      <w:proofErr w:type="spellEnd"/>
+      <w:r>
+        <w:t xml:space="preserve"> store perfectly.</w:t>
+      </w:r>
+    </w:p>
+    <w:p/>
+    <w:p>
+      <w:r>
+        <w:t xml:space="preserve">I build the </w:t>
+      </w:r>
+      <w:proofErr w:type="spellStart"/>
+      <w:r>
+        <w:t>shopify</w:t>
+      </w:r>
+      <w:proofErr w:type="spellEnd"/>
+      <w:r>
+        <w:t xml:space="preserve"> store using Debut, Boundless, Minimal, Pipeline, Brooklyn, </w:t>
+      </w:r>
+      <w:proofErr w:type="spellStart"/>
+      <w:r>
+        <w:t>Shoptimized</w:t>
+      </w:r>
+      <w:proofErr w:type="spellEnd"/>
+      <w:r>
+        <w:t xml:space="preserve"> themes as well as other paid theme.</w:t>
       </w:r>
     </w:p>
     <w:p/>
@@ -716,11 +1218,1187 @@
     <w:p/>
     <w:p>
       <w:r>
+        <w:t>Best,</w:t>
+      </w:r>
+    </w:p>
+    <w:p/>
+    <w:p>
+      <w:pPr>
+        <w:pStyle w:val="Heading1"/>
+      </w:pPr>
+      <w:proofErr w:type="spellStart"/>
+      <w:r>
+        <w:t>ReactJS</w:t>
+      </w:r>
+      <w:proofErr w:type="spellEnd"/>
+      <w:r>
+        <w:t xml:space="preserve"> </w:t>
+      </w:r>
+    </w:p>
+    <w:p/>
+    <w:p>
+      <w:r>
+        <w:t>Hello,</w:t>
+      </w:r>
+    </w:p>
+    <w:p/>
+    <w:p>
+      <w:r>
+        <w:t>I would like to help you as an expert Web app developer with major experience in React JS.</w:t>
+      </w:r>
+    </w:p>
+    <w:p/>
+    <w:p>
+      <w:r>
+        <w:t xml:space="preserve">As I am a senior level </w:t>
+      </w:r>
+      <w:proofErr w:type="spellStart"/>
+      <w:r>
+        <w:t>ReactJS</w:t>
+      </w:r>
+      <w:proofErr w:type="spellEnd"/>
+      <w:r>
+        <w:t xml:space="preserve"> Front-end developer, I am sufficient in React.js, </w:t>
+      </w:r>
+      <w:proofErr w:type="spellStart"/>
+      <w:r>
+        <w:t>Redux</w:t>
+      </w:r>
+      <w:proofErr w:type="spellEnd"/>
+      <w:r>
+        <w:t xml:space="preserve">, and </w:t>
+      </w:r>
+      <w:proofErr w:type="spellStart"/>
+      <w:r>
+        <w:t>Redux-thunk</w:t>
+      </w:r>
+      <w:proofErr w:type="spellEnd"/>
+      <w:r>
+        <w:t xml:space="preserve"> middleware.</w:t>
+      </w:r>
+    </w:p>
+    <w:p>
+      <w:r>
+        <w:t xml:space="preserve">I have also mastered all of </w:t>
+      </w:r>
+      <w:proofErr w:type="spellStart"/>
+      <w:r>
+        <w:t>ReactJS</w:t>
+      </w:r>
+      <w:proofErr w:type="spellEnd"/>
+      <w:r>
+        <w:t xml:space="preserve"> functionalities.</w:t>
+      </w:r>
+    </w:p>
+    <w:p>
+      <w:r>
+        <w:t xml:space="preserve">I have plenty of experience in HTML5, css3, and </w:t>
+      </w:r>
+      <w:proofErr w:type="spellStart"/>
+      <w:r>
+        <w:t>javascript</w:t>
+      </w:r>
+      <w:proofErr w:type="spellEnd"/>
+      <w:r>
+        <w:t xml:space="preserve"> and I have built many Single Page Applications using </w:t>
+      </w:r>
+      <w:proofErr w:type="spellStart"/>
+      <w:r>
+        <w:t>Javascript</w:t>
+      </w:r>
+      <w:proofErr w:type="spellEnd"/>
+      <w:r>
+        <w:t xml:space="preserve"> frameworks such as Angular, React.js, and Vue.js.</w:t>
+      </w:r>
+    </w:p>
+    <w:p/>
+    <w:p>
+      <w:r>
+        <w:t>Here are some of my past projects.</w:t>
+      </w:r>
+    </w:p>
+    <w:p>
+      <w:r>
+        <w:t>https://staging.modusclosing.com/landing (react/</w:t>
+      </w:r>
+      <w:proofErr w:type="spellStart"/>
+      <w:r>
+        <w:t>redux</w:t>
+      </w:r>
+      <w:proofErr w:type="spellEnd"/>
+      <w:r>
+        <w:t>, python/</w:t>
+      </w:r>
+      <w:proofErr w:type="spellStart"/>
+      <w:r>
+        <w:t>django</w:t>
+      </w:r>
+      <w:proofErr w:type="spellEnd"/>
+      <w:r>
+        <w:t>, carbon design)</w:t>
+      </w:r>
+    </w:p>
+    <w:p>
+      <w:r>
+        <w:t>https://beta.arttracks.com/ (react/</w:t>
+      </w:r>
+      <w:proofErr w:type="spellStart"/>
+      <w:r>
+        <w:t>redux</w:t>
+      </w:r>
+      <w:proofErr w:type="spellEnd"/>
+      <w:r>
+        <w:t>, python/</w:t>
+      </w:r>
+      <w:proofErr w:type="spellStart"/>
+      <w:r>
+        <w:t>django</w:t>
+      </w:r>
+      <w:proofErr w:type="spellEnd"/>
+      <w:r>
+        <w:t>)</w:t>
+      </w:r>
+    </w:p>
+    <w:p>
+      <w:r>
+        <w:t>https://cosynd-beta-staging.herokuapp.com/ (react/</w:t>
+      </w:r>
+      <w:proofErr w:type="spellStart"/>
+      <w:r>
+        <w:t>redux</w:t>
+      </w:r>
+      <w:proofErr w:type="spellEnd"/>
+      <w:r>
+        <w:t>, python/</w:t>
+      </w:r>
+      <w:proofErr w:type="spellStart"/>
+      <w:r>
+        <w:t>django</w:t>
+      </w:r>
+      <w:proofErr w:type="spellEnd"/>
+      <w:r>
+        <w:t>)</w:t>
+      </w:r>
+    </w:p>
+    <w:p/>
+    <w:p>
+      <w:r>
+        <w:t>As an individual developer, I can start this job immediately and am able to commit 40 hours a week.</w:t>
+      </w:r>
+    </w:p>
+    <w:p>
+      <w:r>
+        <w:t>I available at all hours of the day as well as longer-term (depending on your project's needs).</w:t>
+      </w:r>
+    </w:p>
+    <w:p/>
+    <w:p>
+      <w:r>
+        <w:t>I would love to chat with you about how I can help you with your project.</w:t>
+      </w:r>
+    </w:p>
+    <w:p>
+      <w:r>
+        <w:t>I look forward to your message,</w:t>
+      </w:r>
+    </w:p>
+    <w:p/>
+    <w:p>
+      <w:r>
+        <w:t>Best,</w:t>
+      </w:r>
+    </w:p>
+    <w:p>
+      <w:pPr>
+        <w:pStyle w:val="Heading1"/>
+      </w:pPr>
+      <w:proofErr w:type="spellStart"/>
+      <w:r>
         <w:lastRenderedPageBreak/>
+        <w:t>ReactJS</w:t>
+      </w:r>
+      <w:proofErr w:type="spellEnd"/>
+      <w:r>
+        <w:t>/React-native</w:t>
+      </w:r>
+      <w:r>
+        <w:t xml:space="preserve"> </w:t>
+      </w:r>
+    </w:p>
+    <w:p/>
+    <w:p>
+      <w:r>
+        <w:t>Hello,</w:t>
+      </w:r>
+    </w:p>
+    <w:p>
+      <w:r>
+        <w:t>I would like to help you as an expert Web app developer with major experience in React JS &amp; React native.</w:t>
+      </w:r>
+    </w:p>
+    <w:p>
+      <w:r>
+        <w:t xml:space="preserve">I am sufficient in React.js, </w:t>
+      </w:r>
+      <w:proofErr w:type="spellStart"/>
+      <w:r>
+        <w:t>Redux</w:t>
+      </w:r>
+      <w:proofErr w:type="spellEnd"/>
+      <w:r>
+        <w:t xml:space="preserve">, and </w:t>
+      </w:r>
+      <w:proofErr w:type="spellStart"/>
+      <w:r>
+        <w:t>Redux-thunk</w:t>
+      </w:r>
+      <w:proofErr w:type="spellEnd"/>
+      <w:r>
+        <w:t xml:space="preserve"> middleware.</w:t>
+      </w:r>
+    </w:p>
+    <w:p>
+      <w:r>
+        <w:t xml:space="preserve">I have also mastered all of </w:t>
+      </w:r>
+      <w:proofErr w:type="spellStart"/>
+      <w:r>
+        <w:t>ReactJS</w:t>
+      </w:r>
+      <w:proofErr w:type="spellEnd"/>
+      <w:r>
+        <w:t xml:space="preserve"> functionalities.</w:t>
+      </w:r>
+    </w:p>
+    <w:p>
+      <w:r>
+        <w:t>As an individual developer, I can start this job immediately and am able to commit up to 40 hours a week.</w:t>
+      </w:r>
+    </w:p>
+    <w:p>
+      <w:r>
+        <w:t>I also speak English fluently and am available at all hours of the day, including weekends, weekdays, and holidays.</w:t>
+      </w:r>
+    </w:p>
+    <w:p>
+      <w:r>
+        <w:t>I am also available for longer-term relationships (depending on your project’s needs).</w:t>
+      </w:r>
+    </w:p>
+    <w:p>
+      <w:r>
+        <w:t>I would love to chat with you about how I can help you with your project.</w:t>
+      </w:r>
+    </w:p>
+    <w:p>
+      <w:r>
+        <w:t>Best</w:t>
+      </w:r>
+    </w:p>
+    <w:p>
+      <w:r>
+        <w:t>--------------------------------</w:t>
+      </w:r>
+    </w:p>
+    <w:p>
+      <w:r>
+        <w:t>Hello,</w:t>
+      </w:r>
+    </w:p>
+    <w:p/>
+    <w:p>
+      <w:r>
+        <w:t>I have 3+ years of great experience in mobile application development using react native platform.</w:t>
+      </w:r>
+    </w:p>
+    <w:p>
+      <w:r>
+        <w:t>I’ve extensive experience in REACT NATIVE development and I’ve developed a wide range of apps in the past with higher satisfaction of clients.</w:t>
+      </w:r>
+    </w:p>
+    <w:p/>
+    <w:p>
+      <w:r>
+        <w:t xml:space="preserve">I have used </w:t>
+      </w:r>
+      <w:proofErr w:type="spellStart"/>
+      <w:r>
+        <w:t>ReactNative</w:t>
+      </w:r>
+      <w:proofErr w:type="spellEnd"/>
+      <w:r>
+        <w:t xml:space="preserve"> Material UI, </w:t>
+      </w:r>
+      <w:proofErr w:type="spellStart"/>
+      <w:r>
+        <w:t>NativeBase</w:t>
+      </w:r>
+      <w:proofErr w:type="spellEnd"/>
+      <w:r>
+        <w:t xml:space="preserve">, </w:t>
+      </w:r>
+      <w:proofErr w:type="spellStart"/>
+      <w:r>
+        <w:t>ReactNative</w:t>
+      </w:r>
+      <w:proofErr w:type="spellEnd"/>
+      <w:r>
+        <w:t xml:space="preserve"> Elements, </w:t>
+      </w:r>
+      <w:proofErr w:type="spellStart"/>
+      <w:r>
+        <w:t>shoutem</w:t>
+      </w:r>
+      <w:proofErr w:type="spellEnd"/>
+      <w:r>
+        <w:t xml:space="preserve"> </w:t>
+      </w:r>
+      <w:proofErr w:type="spellStart"/>
+      <w:r>
+        <w:t>ui</w:t>
+      </w:r>
+      <w:proofErr w:type="spellEnd"/>
+      <w:r>
+        <w:t xml:space="preserve"> tool kit for my client’s app.</w:t>
+      </w:r>
+    </w:p>
+    <w:p>
+      <w:r>
+        <w:t xml:space="preserve">I also experienced in </w:t>
+      </w:r>
+      <w:proofErr w:type="spellStart"/>
+      <w:r>
+        <w:t>redux</w:t>
+      </w:r>
+      <w:proofErr w:type="spellEnd"/>
+      <w:r>
+        <w:t xml:space="preserve"> programming for react native.</w:t>
+      </w:r>
+    </w:p>
+    <w:p/>
+    <w:p>
+      <w:r>
+        <w:t>Here are some of my past projects.</w:t>
+      </w:r>
+    </w:p>
+    <w:p>
+      <w:r>
+        <w:t>1. https://play.google.com/store/apps/details?id=com.ticktodo</w:t>
+      </w:r>
+    </w:p>
+    <w:p>
+      <w:r>
+        <w:t xml:space="preserve">[ React Native, Native base/Material UI, Firebase, Reminders, </w:t>
+      </w:r>
+      <w:proofErr w:type="gramStart"/>
+      <w:r>
+        <w:t>OTP ]</w:t>
+      </w:r>
+      <w:proofErr w:type="gramEnd"/>
+    </w:p>
+    <w:p>
+      <w:r>
+        <w:lastRenderedPageBreak/>
+        <w:t>2. https://play.google.com/store/apps/details?id=app.yummy.ps</w:t>
+      </w:r>
+    </w:p>
+    <w:p>
+      <w:r>
+        <w:t>[React native, Food, Search/Sort filter, Menu, Top restaurants]</w:t>
+      </w:r>
+    </w:p>
+    <w:p>
+      <w:r>
+        <w:t>3. https://streamable.com/t8qg0</w:t>
+      </w:r>
+    </w:p>
+    <w:p>
+      <w:r>
+        <w:t xml:space="preserve">[The app is for finding the criminals in areas. The name, contact number, and address of the criminal is displayed. It’s only for the U.S. Tech: React Native, </w:t>
+      </w:r>
+      <w:proofErr w:type="spellStart"/>
+      <w:r>
+        <w:t>NodeJS</w:t>
+      </w:r>
+      <w:proofErr w:type="spellEnd"/>
+      <w:r>
+        <w:t>]</w:t>
+      </w:r>
+    </w:p>
+    <w:p/>
+    <w:p>
+      <w:r>
+        <w:t>As an individual developer, I can start this job immediately and am able to commit up to 40 hours a week.</w:t>
+      </w:r>
+    </w:p>
+    <w:p>
+      <w:r>
+        <w:t>I look forward to your message,</w:t>
+      </w:r>
+    </w:p>
+    <w:p>
+      <w:r>
         <w:t>Best,</w:t>
       </w:r>
     </w:p>
     <w:p>
+      <w:r>
+        <w:t>-----------------------</w:t>
+      </w:r>
+    </w:p>
+    <w:p>
+      <w:r>
+        <w:t>Hello,</w:t>
+      </w:r>
+    </w:p>
+    <w:p/>
+    <w:p>
+      <w:r>
+        <w:t>I have 3+ years of great experience in mobile application development using react native platform.</w:t>
+      </w:r>
+    </w:p>
+    <w:p>
+      <w:r>
+        <w:t>I’ve extensive experience in REACT NATIVE development and I’ve developed a wide range of apps in the past with higher satisfaction of clients.</w:t>
+      </w:r>
+    </w:p>
+    <w:p/>
+    <w:p>
+      <w:r>
+        <w:t xml:space="preserve">I have used </w:t>
+      </w:r>
+      <w:proofErr w:type="spellStart"/>
+      <w:r>
+        <w:t>ReactNative</w:t>
+      </w:r>
+      <w:proofErr w:type="spellEnd"/>
+      <w:r>
+        <w:t xml:space="preserve"> Material UI, </w:t>
+      </w:r>
+      <w:proofErr w:type="spellStart"/>
+      <w:r>
+        <w:t>NativeBase</w:t>
+      </w:r>
+      <w:proofErr w:type="spellEnd"/>
+      <w:r>
+        <w:t xml:space="preserve">, </w:t>
+      </w:r>
+      <w:proofErr w:type="spellStart"/>
+      <w:r>
+        <w:t>ReactNative</w:t>
+      </w:r>
+      <w:proofErr w:type="spellEnd"/>
+      <w:r>
+        <w:t xml:space="preserve"> Elements, </w:t>
+      </w:r>
+      <w:proofErr w:type="spellStart"/>
+      <w:r>
+        <w:t>shoutem</w:t>
+      </w:r>
+      <w:proofErr w:type="spellEnd"/>
+      <w:r>
+        <w:t xml:space="preserve"> </w:t>
+      </w:r>
+      <w:proofErr w:type="spellStart"/>
+      <w:r>
+        <w:t>ui</w:t>
+      </w:r>
+      <w:proofErr w:type="spellEnd"/>
+      <w:r>
+        <w:t xml:space="preserve"> tool kit for my client’s app.</w:t>
+      </w:r>
+    </w:p>
+    <w:p>
+      <w:r>
+        <w:t xml:space="preserve">I also experienced in </w:t>
+      </w:r>
+      <w:proofErr w:type="spellStart"/>
+      <w:r>
+        <w:t>redux</w:t>
+      </w:r>
+      <w:proofErr w:type="spellEnd"/>
+      <w:r>
+        <w:t xml:space="preserve"> programming for react native.</w:t>
+      </w:r>
+    </w:p>
+    <w:p/>
+    <w:p>
+      <w:r>
+        <w:t>As an individual developer, I can start this job immediately and am able to commit up to 40 hours a week.</w:t>
+      </w:r>
+    </w:p>
+    <w:p>
+      <w:r>
+        <w:t>I look forward to your message,</w:t>
+      </w:r>
+    </w:p>
+    <w:p>
+      <w:r>
+        <w:t>Best, less</w:t>
+      </w:r>
+    </w:p>
+    <w:p/>
+    <w:p>
+      <w:r>
+        <w:t xml:space="preserve">When can u </w:t>
+      </w:r>
+      <w:proofErr w:type="gramStart"/>
+      <w:r>
+        <w:t>start ?</w:t>
+      </w:r>
+      <w:proofErr w:type="gramEnd"/>
+      <w:r>
+        <w:t xml:space="preserve"> and how many weekly hours ?</w:t>
+      </w:r>
+    </w:p>
+    <w:p>
+      <w:r>
+        <w:lastRenderedPageBreak/>
+        <w:t>As an individual developer, I can start this job immediately and am able to commit up to 40 hours a week.</w:t>
+      </w:r>
+    </w:p>
+    <w:p/>
+    <w:p>
+      <w:r>
+        <w:t>Explain some of the fundamental tradeoffs between building react native and building a true native app</w:t>
+      </w:r>
+    </w:p>
+    <w:p>
+      <w:r>
+        <w:t>we can build android/</w:t>
+      </w:r>
+      <w:proofErr w:type="spellStart"/>
+      <w:r>
+        <w:t>iop</w:t>
+      </w:r>
+      <w:proofErr w:type="spellEnd"/>
+      <w:r>
+        <w:t xml:space="preserve"> apps at the same time using react native app building.</w:t>
+      </w:r>
+    </w:p>
+    <w:p>
+      <w:r>
+        <w:t>Building native app is the method to build the apps using native java/swift/object-c for each platform.</w:t>
+      </w:r>
+    </w:p>
+    <w:p/>
+    <w:p>
+      <w:r>
+        <w:t xml:space="preserve">What is the difference between state and </w:t>
+      </w:r>
+      <w:proofErr w:type="gramStart"/>
+      <w:r>
+        <w:t>props ?</w:t>
+      </w:r>
+      <w:proofErr w:type="gramEnd"/>
+    </w:p>
+    <w:p>
+      <w:r>
+        <w:t>Use state to store the data your current page needs in your controller-view.</w:t>
+      </w:r>
+    </w:p>
+    <w:p>
+      <w:r>
+        <w:t>Use props to pass data &amp; event handlers down to your child components.</w:t>
+      </w:r>
+    </w:p>
+    <w:p/>
+    <w:p>
+      <w:r>
+        <w:t xml:space="preserve">Do u have experience with react native </w:t>
+      </w:r>
+      <w:proofErr w:type="gramStart"/>
+      <w:r>
+        <w:t>web ?</w:t>
+      </w:r>
+      <w:proofErr w:type="gramEnd"/>
+    </w:p>
+    <w:p>
+      <w:r>
+        <w:t xml:space="preserve">website/web app frontend development using react </w:t>
+      </w:r>
+      <w:proofErr w:type="spellStart"/>
+      <w:proofErr w:type="gramStart"/>
+      <w:r>
+        <w:t>js</w:t>
+      </w:r>
+      <w:proofErr w:type="spellEnd"/>
+      <w:r>
+        <w:t>,.</w:t>
+      </w:r>
+      <w:proofErr w:type="gramEnd"/>
+    </w:p>
+    <w:p>
+      <w:pPr>
+        <w:pBdr>
+          <w:bottom w:val="single" w:sz="6" w:space="1" w:color="auto"/>
+        </w:pBdr>
+      </w:pPr>
+    </w:p>
+    <w:p/>
+    <w:p>
+      <w:r>
+        <w:t>Hi,</w:t>
+      </w:r>
+    </w:p>
+    <w:p/>
+    <w:p>
+      <w:r>
+        <w:t>I have 3+ years of great experience in mobile application development using react native platform.</w:t>
+      </w:r>
+    </w:p>
+    <w:p>
+      <w:r>
+        <w:t>I’ve extensive experience in REACT NATIVE development &amp; we’ve developed a wide range of apps in the past with positive feedback &amp; higher satisfaction of clients.</w:t>
+      </w:r>
+    </w:p>
+    <w:p/>
+    <w:p>
+      <w:r>
+        <w:t xml:space="preserve">I have used </w:t>
+      </w:r>
+      <w:proofErr w:type="spellStart"/>
+      <w:r>
+        <w:t>ReactNative</w:t>
+      </w:r>
+      <w:proofErr w:type="spellEnd"/>
+      <w:r>
+        <w:t xml:space="preserve"> Material UI, </w:t>
+      </w:r>
+      <w:proofErr w:type="spellStart"/>
+      <w:r>
+        <w:t>NativeBase</w:t>
+      </w:r>
+      <w:proofErr w:type="spellEnd"/>
+      <w:r>
+        <w:t xml:space="preserve">, </w:t>
+      </w:r>
+      <w:proofErr w:type="spellStart"/>
+      <w:r>
+        <w:t>ReactNative</w:t>
+      </w:r>
+      <w:proofErr w:type="spellEnd"/>
+      <w:r>
+        <w:t xml:space="preserve"> Elements, </w:t>
+      </w:r>
+      <w:proofErr w:type="spellStart"/>
+      <w:r>
+        <w:t>shoutem</w:t>
+      </w:r>
+      <w:proofErr w:type="spellEnd"/>
+      <w:r>
+        <w:t>... more</w:t>
+      </w:r>
+    </w:p>
+    <w:p/>
+    <w:p>
+      <w:r>
+        <w:t xml:space="preserve">Please link to any react native mobile apps you have built that are currently on the app store. Also please share your </w:t>
+      </w:r>
+      <w:proofErr w:type="spellStart"/>
+      <w:r>
+        <w:t>github</w:t>
+      </w:r>
+      <w:proofErr w:type="spellEnd"/>
+      <w:r>
+        <w:t xml:space="preserve"> link if you have one.</w:t>
+      </w:r>
+    </w:p>
+    <w:p>
+      <w:r>
+        <w:t>https://itunes.apple.com/us/app/clqsix/id963138929?mt=8</w:t>
+      </w:r>
+    </w:p>
+    <w:p>
+      <w:r>
+        <w:t>https://apps.apple.com/ch/app/inside-laax/id1037745398</w:t>
+      </w:r>
+    </w:p>
+    <w:p/>
+    <w:p>
+      <w:r>
+        <w:t>What general methodology for styling would you use on react native components to make sure they are resized according to the responsive device width &amp; orientation.</w:t>
+      </w:r>
+    </w:p>
+    <w:p>
+      <w:r>
+        <w:t>we can use design size/read device's size rate mode.</w:t>
+      </w:r>
+    </w:p>
+    <w:p>
+      <w:proofErr w:type="gramStart"/>
+      <w:r>
+        <w:t>especially ,</w:t>
+      </w:r>
+      <w:proofErr w:type="gramEnd"/>
+      <w:r>
+        <w:t xml:space="preserve"> I have been used react-native-responsive-screen plugin's </w:t>
+      </w:r>
+      <w:proofErr w:type="spellStart"/>
+      <w:r>
+        <w:t>widthPercentageToDP</w:t>
+      </w:r>
+      <w:proofErr w:type="spellEnd"/>
+      <w:r>
+        <w:t xml:space="preserve"> and </w:t>
+      </w:r>
+      <w:proofErr w:type="spellStart"/>
+      <w:r>
+        <w:t>heightPercentageToDP</w:t>
+      </w:r>
+      <w:proofErr w:type="spellEnd"/>
+      <w:r>
+        <w:t>.</w:t>
+      </w:r>
+    </w:p>
+    <w:p/>
+    <w:p>
+      <w:r>
+        <w:t>Which method of navigation would you prefer to use for an app with a tabbed navigation and why?</w:t>
+      </w:r>
+    </w:p>
+    <w:p>
+      <w:r>
+        <w:t xml:space="preserve">So far </w:t>
+      </w:r>
+      <w:proofErr w:type="spellStart"/>
+      <w:r>
+        <w:t>i</w:t>
+      </w:r>
+      <w:proofErr w:type="spellEnd"/>
+      <w:r>
+        <w:t xml:space="preserve"> have been use tab-navigator in react-navigation library.</w:t>
+      </w:r>
+    </w:p>
+    <w:p>
+      <w:r>
+        <w:t xml:space="preserve">Because as my </w:t>
+      </w:r>
+      <w:proofErr w:type="gramStart"/>
+      <w:r>
+        <w:t>experience ,</w:t>
+      </w:r>
+      <w:proofErr w:type="gramEnd"/>
+      <w:r>
+        <w:t xml:space="preserve"> React-navigation is top navigate </w:t>
+      </w:r>
+      <w:proofErr w:type="spellStart"/>
+      <w:r>
+        <w:t>lin</w:t>
+      </w:r>
+      <w:proofErr w:type="spellEnd"/>
+      <w:r>
+        <w:t xml:space="preserve"> in RN</w:t>
+      </w:r>
+    </w:p>
+    <w:p/>
+    <w:p>
+      <w:r>
+        <w:t>List any NPM modules you find helpful when developing the front end of react native applications.</w:t>
+      </w:r>
+    </w:p>
+    <w:p>
+      <w:r>
+        <w:t>"react-navigation": "^3.11.0",</w:t>
+      </w:r>
+    </w:p>
+    <w:p>
+      <w:r>
+        <w:t>"react-native-gesture-handler": "^1.3.0",</w:t>
+      </w:r>
+    </w:p>
+    <w:p>
+      <w:r>
+        <w:t>"native-base": "^2.6.1",</w:t>
+      </w:r>
+    </w:p>
+    <w:p>
+      <w:r>
+        <w:t>"</w:t>
+      </w:r>
+      <w:proofErr w:type="spellStart"/>
+      <w:r>
+        <w:t>axios</w:t>
+      </w:r>
+      <w:proofErr w:type="spellEnd"/>
+      <w:r>
+        <w:t>": "^0.18.0",</w:t>
+      </w:r>
+    </w:p>
+    <w:p>
+      <w:r>
+        <w:t>"react-</w:t>
+      </w:r>
+      <w:proofErr w:type="spellStart"/>
+      <w:r>
+        <w:t>redux</w:t>
+      </w:r>
+      <w:proofErr w:type="spellEnd"/>
+      <w:r>
+        <w:t>": "^7.0.3",</w:t>
+      </w:r>
+    </w:p>
+    <w:p>
+      <w:r>
+        <w:t>"</w:t>
+      </w:r>
+      <w:proofErr w:type="spellStart"/>
+      <w:r>
+        <w:t>redux</w:t>
+      </w:r>
+      <w:proofErr w:type="spellEnd"/>
+      <w:r>
+        <w:t>": "^4.0.0",</w:t>
+      </w:r>
+    </w:p>
+    <w:p>
+      <w:r>
+        <w:t>"</w:t>
+      </w:r>
+      <w:proofErr w:type="spellStart"/>
+      <w:r>
+        <w:t>redux</w:t>
+      </w:r>
+      <w:proofErr w:type="spellEnd"/>
+      <w:r>
+        <w:t>-logger": "^3.0.6",</w:t>
+      </w:r>
+    </w:p>
+    <w:p>
+      <w:r>
+        <w:t>"</w:t>
+      </w:r>
+      <w:proofErr w:type="spellStart"/>
+      <w:r>
+        <w:t>lodash</w:t>
+      </w:r>
+      <w:proofErr w:type="spellEnd"/>
+      <w:r>
+        <w:t>": "^4.17.10",</w:t>
+      </w:r>
+    </w:p>
+    <w:p>
+      <w:r>
+        <w:t>"</w:t>
+      </w:r>
+      <w:proofErr w:type="spellStart"/>
+      <w:proofErr w:type="gramStart"/>
+      <w:r>
+        <w:t>lodash.debounce</w:t>
+      </w:r>
+      <w:proofErr w:type="spellEnd"/>
+      <w:proofErr w:type="gramEnd"/>
+      <w:r>
+        <w:t>": "^4.0.8",</w:t>
+      </w:r>
+    </w:p>
+    <w:p>
+      <w:r>
+        <w:t>"</w:t>
+      </w:r>
+      <w:proofErr w:type="spellStart"/>
+      <w:r>
+        <w:t>mapbox</w:t>
+      </w:r>
+      <w:proofErr w:type="spellEnd"/>
+      <w:r>
+        <w:t>": "^1.0.0-beta10",</w:t>
+      </w:r>
+    </w:p>
+    <w:p>
+      <w:r>
+        <w:t>"moment": "^2.22.1",</w:t>
+      </w:r>
+    </w:p>
+    <w:p>
+      <w:r>
+        <w:t>"</w:t>
+      </w:r>
+      <w:proofErr w:type="spellStart"/>
+      <w:r>
+        <w:t>redux</w:t>
+      </w:r>
+      <w:proofErr w:type="spellEnd"/>
+      <w:r>
+        <w:t>-persist": "^5.10.0",</w:t>
+      </w:r>
+    </w:p>
+    <w:p>
+      <w:r>
+        <w:t>"</w:t>
+      </w:r>
+      <w:proofErr w:type="spellStart"/>
+      <w:r>
+        <w:t>redux</w:t>
+      </w:r>
+      <w:proofErr w:type="spellEnd"/>
+      <w:r>
+        <w:t>-persist-</w:t>
+      </w:r>
+      <w:proofErr w:type="spellStart"/>
+      <w:r>
+        <w:t>filesystem</w:t>
+      </w:r>
+      <w:proofErr w:type="spellEnd"/>
+      <w:r>
+        <w:t>-storage": "^1.3.2",</w:t>
+      </w:r>
+    </w:p>
+    <w:p>
+      <w:r>
+        <w:t>"</w:t>
+      </w:r>
+      <w:proofErr w:type="spellStart"/>
+      <w:r>
+        <w:t>redux</w:t>
+      </w:r>
+      <w:proofErr w:type="spellEnd"/>
+      <w:r>
+        <w:t>-persist-</w:t>
+      </w:r>
+      <w:proofErr w:type="spellStart"/>
+      <w:r>
+        <w:t>sqlite</w:t>
+      </w:r>
+      <w:proofErr w:type="spellEnd"/>
+      <w:r>
+        <w:t>-storage": "^1.0.4",</w:t>
+      </w:r>
+    </w:p>
+    <w:p>
+      <w:r>
+        <w:lastRenderedPageBreak/>
+        <w:t>"</w:t>
+      </w:r>
+      <w:proofErr w:type="spellStart"/>
+      <w:r>
+        <w:t>redux</w:t>
+      </w:r>
+      <w:proofErr w:type="spellEnd"/>
+      <w:r>
+        <w:t>-saga": "^0.16.0",</w:t>
+      </w:r>
+    </w:p>
+    <w:p>
+      <w:r>
+        <w:t>"</w:t>
+      </w:r>
+      <w:proofErr w:type="spellStart"/>
+      <w:r>
+        <w:t>redux-thunk</w:t>
+      </w:r>
+      <w:proofErr w:type="spellEnd"/>
+      <w:r>
+        <w:t>": "^2.3.0",</w:t>
+      </w:r>
+    </w:p>
+    <w:p>
+      <w:r>
+        <w:t>"reselect": "^4.0.0",</w:t>
+      </w:r>
+    </w:p>
+    <w:p>
+      <w:pPr>
+        <w:pBdr>
+          <w:bottom w:val="single" w:sz="6" w:space="1" w:color="auto"/>
+        </w:pBdr>
+      </w:pPr>
+    </w:p>
+    <w:p/>
+    <w:p>
+      <w:r>
+        <w:t>Hello</w:t>
+      </w:r>
+    </w:p>
+    <w:p/>
+    <w:p>
+      <w:r>
+        <w:t>I would like to help you as an expert level mobile app developer with rich experience in react native.</w:t>
+      </w:r>
+    </w:p>
+    <w:p>
+      <w:r>
+        <w:t>I have dealt with over 10 React Native mobile applications.</w:t>
+      </w:r>
+    </w:p>
+    <w:p>
+      <w:r>
+        <w:t>I got a rich experience in all areas including newly founded technologies.</w:t>
+      </w:r>
+    </w:p>
+    <w:p/>
+    <w:p>
+      <w:r>
+        <w:t xml:space="preserve">Here </w:t>
+      </w:r>
+      <w:proofErr w:type="gramStart"/>
+      <w:r>
+        <w:t>is</w:t>
+      </w:r>
+      <w:proofErr w:type="gramEnd"/>
+      <w:r>
+        <w:t xml:space="preserve"> my last projects.</w:t>
+      </w:r>
+    </w:p>
+    <w:p/>
+    <w:p>
+      <w:r>
+        <w:t>Ecommerce:</w:t>
+      </w:r>
+    </w:p>
+    <w:p>
+      <w:r>
+        <w:t>https://play.google.com/store/apps/details?id=com.caratlane.android</w:t>
+      </w:r>
+    </w:p>
+    <w:p/>
+    <w:p>
+      <w:r>
+        <w:t>As an individual developer, I can... more</w:t>
+      </w:r>
+    </w:p>
+    <w:p/>
+    <w:p>
+      <w:r>
+        <w:t>What is your experience with React Native? Please give examples.</w:t>
+      </w:r>
+    </w:p>
+    <w:p>
+      <w:r>
+        <w:t>Expo API/tools for rapid prototyping;</w:t>
+      </w:r>
+    </w:p>
+    <w:p>
+      <w:proofErr w:type="spellStart"/>
+      <w:r>
+        <w:t>Redux</w:t>
+      </w:r>
+      <w:proofErr w:type="spellEnd"/>
+      <w:r>
+        <w:t xml:space="preserve"> / </w:t>
+      </w:r>
+      <w:proofErr w:type="spellStart"/>
+      <w:r>
+        <w:t>MobX</w:t>
+      </w:r>
+      <w:proofErr w:type="spellEnd"/>
+      <w:r>
+        <w:t xml:space="preserve"> / </w:t>
+      </w:r>
+      <w:proofErr w:type="spellStart"/>
+      <w:r>
+        <w:t>MobX</w:t>
+      </w:r>
+      <w:proofErr w:type="spellEnd"/>
+      <w:r>
+        <w:t xml:space="preserve"> State Tree as state containers</w:t>
+      </w:r>
+    </w:p>
+    <w:p>
+      <w:r>
+        <w:t xml:space="preserve">Firebase as </w:t>
+      </w:r>
+      <w:proofErr w:type="spellStart"/>
+      <w:r>
+        <w:t>BaaS</w:t>
+      </w:r>
+      <w:proofErr w:type="spellEnd"/>
+      <w:r>
+        <w:t xml:space="preserve"> when there is no dedicated backend used</w:t>
+      </w:r>
+    </w:p>
+    <w:p>
+      <w:r>
+        <w:t>React Navigation / React Native Router Flux as navigation solutions</w:t>
+      </w:r>
+    </w:p>
+    <w:p>
+      <w:r>
+        <w:t>Animated / Reanimated / React Native Gesture Handler for juicy animations/interactions</w:t>
+      </w:r>
+    </w:p>
+    <w:p>
+      <w:r>
+        <w:t>Jest / Detox for unit and e2e testing</w:t>
+      </w:r>
+    </w:p>
+    <w:p>
+      <w:proofErr w:type="spellStart"/>
+      <w:r>
+        <w:lastRenderedPageBreak/>
+        <w:t>fastlane</w:t>
+      </w:r>
+      <w:proofErr w:type="spellEnd"/>
+      <w:r>
+        <w:t xml:space="preserve"> /... more</w:t>
+      </w:r>
+    </w:p>
+    <w:p/>
+    <w:p>
+      <w:r>
+        <w:t>What is your availability? (Hours per week)</w:t>
+      </w:r>
+    </w:p>
+    <w:p>
+      <w:r>
+        <w:t>I am able to commit 40 hours a week.</w:t>
+      </w:r>
+    </w:p>
+    <w:p/>
+    <w:p>
+      <w:r>
+        <w:t>What is your experience with React JS? Please give examples.</w:t>
+      </w:r>
+    </w:p>
+    <w:p>
+      <w:r>
+        <w:t xml:space="preserve">I am able to build applications including JS Frontend Frameworks + Node + Next + </w:t>
+      </w:r>
+      <w:proofErr w:type="spellStart"/>
+      <w:r>
+        <w:t>GraphQL</w:t>
+      </w:r>
+      <w:proofErr w:type="spellEnd"/>
+      <w:r>
+        <w:t xml:space="preserve"> + </w:t>
+      </w:r>
+      <w:proofErr w:type="spellStart"/>
+      <w:r>
+        <w:t>Redux</w:t>
+      </w:r>
+      <w:proofErr w:type="spellEnd"/>
+      <w:r>
+        <w:t xml:space="preserve">, CSS-in-JS, and </w:t>
+      </w:r>
+      <w:proofErr w:type="spellStart"/>
+      <w:r>
+        <w:t>Webpack</w:t>
+      </w:r>
+      <w:proofErr w:type="spellEnd"/>
+      <w:r>
+        <w:t xml:space="preserve">/Babel, but I still develop in pure </w:t>
+      </w:r>
+      <w:proofErr w:type="spellStart"/>
+      <w:r>
+        <w:t>VanillaJS</w:t>
+      </w:r>
+      <w:proofErr w:type="spellEnd"/>
+      <w:r>
+        <w:t>.</w:t>
+      </w:r>
+    </w:p>
+    <w:p>
+      <w:r>
+        <w:t>I specialize in front-end developing allowing me to finish projects quickly.</w:t>
+      </w:r>
+    </w:p>
+    <w:p>
+      <w:r>
+        <w:t>Am able to build pixel-perfect, very clean UI's across both mobile platforms.</w:t>
+      </w:r>
+    </w:p>
+    <w:p/>
+    <w:p>
       <w:pPr>
         <w:pStyle w:val="Heading1"/>
       </w:pPr>
@@ -728,7 +2406,7 @@
         <w:t>Flutter</w:t>
       </w:r>
       <w:r>
-        <w:t xml:space="preserve"> --------------------</w:t>
+        <w:t xml:space="preserve"> </w:t>
       </w:r>
     </w:p>
     <w:p/>
@@ -777,6 +2455,7 @@
     <w:p/>
     <w:p>
       <w:r>
+        <w:lastRenderedPageBreak/>
         <w:t>FLUTTER APPS</w:t>
       </w:r>
     </w:p>
@@ -903,28 +2582,56 @@
         <w:pStyle w:val="Heading1"/>
       </w:pPr>
       <w:r>
-        <w:t>Senior Shopify Developer</w:t>
-      </w:r>
-      <w:r>
-        <w:t xml:space="preserve"> - francis</w:t>
-      </w:r>
-    </w:p>
-    <w:p/>
+        <w:t>Shopify Bid on Gmail.</w:t>
+      </w:r>
+    </w:p>
+    <w:p>
+      <w:pPr>
+        <w:rPr>
+          <w:color w:val="FF0000"/>
+        </w:rPr>
+      </w:pPr>
+    </w:p>
     <w:p>
       <w:r>
         <w:t>Hello,</w:t>
       </w:r>
     </w:p>
+    <w:p/>
+    <w:p>
+      <w:r>
+        <w:lastRenderedPageBreak/>
+        <w:t>I would like to help you as an expert level Web developer with rich experiences in Shopify.</w:t>
+      </w:r>
+    </w:p>
+    <w:p>
+      <w:r>
+        <w:t>I have been an expert Shopify developer for over 6 years, created over 50 Shopify stores, and can help you solve your problem.</w:t>
+      </w:r>
+    </w:p>
+    <w:p>
+      <w:r>
+        <w:t>I'm very familiar with Liquid/SCSS/html/</w:t>
+      </w:r>
+      <w:proofErr w:type="spellStart"/>
+      <w:r>
+        <w:t>Javascript</w:t>
+      </w:r>
+      <w:proofErr w:type="spellEnd"/>
+      <w:r>
+        <w:t xml:space="preserve"> as well as all functionalities of Shopify platform.</w:t>
+      </w:r>
+    </w:p>
+    <w:p/>
     <w:p>
       <w:r>
         <w:t>I am able to make an impact on all aspects of Shopify web developing because of my mastery of the below skills:</w:t>
       </w:r>
     </w:p>
-    <w:p/>
-    <w:p>
-      <w:r>
-        <w:rPr>
-          <w:rFonts w:ascii="Segoe UI Emoji" w:hAnsi="Segoe UI Emoji" w:cs="Segoe UI Emoji"/>
+    <w:p>
+      <w:r>
+        <w:rPr>
+          <w:rFonts w:ascii="Segoe UI Symbol" w:hAnsi="Segoe UI Symbol" w:cs="Segoe UI Symbol"/>
         </w:rPr>
         <w:t>✔</w:t>
       </w:r>
@@ -935,7 +2642,7 @@
     <w:p>
       <w:r>
         <w:rPr>
-          <w:rFonts w:ascii="Segoe UI Emoji" w:hAnsi="Segoe UI Emoji" w:cs="Segoe UI Emoji"/>
+          <w:rFonts w:ascii="Segoe UI Symbol" w:hAnsi="Segoe UI Symbol" w:cs="Segoe UI Symbol"/>
         </w:rPr>
         <w:t>✔</w:t>
       </w:r>
@@ -946,7 +2653,7 @@
     <w:p>
       <w:r>
         <w:rPr>
-          <w:rFonts w:ascii="Segoe UI Emoji" w:hAnsi="Segoe UI Emoji" w:cs="Segoe UI Emoji"/>
+          <w:rFonts w:ascii="Segoe UI Symbol" w:hAnsi="Segoe UI Symbol" w:cs="Segoe UI Symbol"/>
         </w:rPr>
         <w:t>✔</w:t>
       </w:r>
@@ -957,7 +2664,7 @@
     <w:p>
       <w:r>
         <w:rPr>
-          <w:rFonts w:ascii="Segoe UI Emoji" w:hAnsi="Segoe UI Emoji" w:cs="Segoe UI Emoji"/>
+          <w:rFonts w:ascii="Segoe UI Symbol" w:hAnsi="Segoe UI Symbol" w:cs="Segoe UI Symbol"/>
         </w:rPr>
         <w:t>✔</w:t>
       </w:r>
@@ -968,7 +2675,7 @@
     <w:p>
       <w:r>
         <w:rPr>
-          <w:rFonts w:ascii="Segoe UI Emoji" w:hAnsi="Segoe UI Emoji" w:cs="Segoe UI Emoji"/>
+          <w:rFonts w:ascii="Segoe UI Symbol" w:hAnsi="Segoe UI Symbol" w:cs="Segoe UI Symbol"/>
         </w:rPr>
         <w:t>✔</w:t>
       </w:r>
@@ -979,7 +2686,7 @@
     <w:p>
       <w:r>
         <w:rPr>
-          <w:rFonts w:ascii="Segoe UI Emoji" w:hAnsi="Segoe UI Emoji" w:cs="Segoe UI Emoji"/>
+          <w:rFonts w:ascii="Segoe UI Symbol" w:hAnsi="Segoe UI Symbol" w:cs="Segoe UI Symbol"/>
         </w:rPr>
         <w:t>✔</w:t>
       </w:r>
@@ -990,7 +2697,7 @@
     <w:p>
       <w:r>
         <w:rPr>
-          <w:rFonts w:ascii="Segoe UI Emoji" w:hAnsi="Segoe UI Emoji" w:cs="Segoe UI Emoji"/>
+          <w:rFonts w:ascii="Segoe UI Symbol" w:hAnsi="Segoe UI Symbol" w:cs="Segoe UI Symbol"/>
         </w:rPr>
         <w:t>✔</w:t>
       </w:r>
@@ -1001,7 +2708,7 @@
     <w:p>
       <w:r>
         <w:rPr>
-          <w:rFonts w:ascii="Segoe UI Emoji" w:hAnsi="Segoe UI Emoji" w:cs="Segoe UI Emoji"/>
+          <w:rFonts w:ascii="Segoe UI Symbol" w:hAnsi="Segoe UI Symbol" w:cs="Segoe UI Symbol"/>
         </w:rPr>
         <w:t>✔</w:t>
       </w:r>
@@ -1012,12 +2719,553 @@
     <w:p>
       <w:r>
         <w:rPr>
-          <w:rFonts w:ascii="Segoe UI Emoji" w:hAnsi="Segoe UI Emoji" w:cs="Segoe UI Emoji"/>
+          <w:rFonts w:ascii="Segoe UI Symbol" w:hAnsi="Segoe UI Symbol" w:cs="Segoe UI Symbol"/>
+        </w:rPr>
+        <w:t>✔</w:t>
+      </w:r>
+      <w:r>
+        <w:t>️ Shopify App integrations</w:t>
+      </w:r>
+    </w:p>
+    <w:p>
+      <w:r>
+        <w:rPr>
+          <w:rFonts w:ascii="Segoe UI Symbol" w:hAnsi="Segoe UI Symbol" w:cs="Segoe UI Symbol"/>
+        </w:rPr>
+        <w:t>✔</w:t>
+      </w:r>
+      <w:r>
+        <w:t>️ App recommendations and setup</w:t>
+      </w:r>
+    </w:p>
+    <w:p>
+      <w:r>
+        <w:t>and several other skills not listed depending on your specific needs...</w:t>
+      </w:r>
+    </w:p>
+    <w:p/>
+    <w:p>
+      <w:r>
+        <w:t>Here are some of my past projects.</w:t>
+      </w:r>
+    </w:p>
+    <w:p>
+      <w:r>
+        <w:t xml:space="preserve">https://www.drinkphocus.com/ (Flex Theme, Stamped.io Reviews &amp; </w:t>
+      </w:r>
+      <w:proofErr w:type="gramStart"/>
+      <w:r>
+        <w:t>UGC ,</w:t>
+      </w:r>
+      <w:proofErr w:type="gramEnd"/>
+      <w:r>
+        <w:t xml:space="preserve"> Excelify.io , One Click Social Login, </w:t>
+      </w:r>
+      <w:proofErr w:type="spellStart"/>
+      <w:r>
+        <w:t>etc</w:t>
+      </w:r>
+      <w:proofErr w:type="spellEnd"/>
+      <w:r>
+        <w:t>)</w:t>
+      </w:r>
+    </w:p>
+    <w:p>
+      <w:r>
+        <w:t xml:space="preserve">https://www.cuveebeauty.com/ (Flex Theme, Recurring Billing by </w:t>
+      </w:r>
+      <w:proofErr w:type="spellStart"/>
+      <w:proofErr w:type="gramStart"/>
+      <w:r>
+        <w:t>ReCharge</w:t>
+      </w:r>
+      <w:proofErr w:type="spellEnd"/>
+      <w:r>
+        <w:t>,  Advanced</w:t>
+      </w:r>
+      <w:proofErr w:type="gramEnd"/>
+      <w:r>
+        <w:t xml:space="preserve"> Custom Fields , Stamped.io Reviews &amp; UGC , </w:t>
+      </w:r>
+      <w:proofErr w:type="spellStart"/>
+      <w:r>
+        <w:t>etc</w:t>
+      </w:r>
+      <w:proofErr w:type="spellEnd"/>
+      <w:r>
+        <w:t>)</w:t>
+      </w:r>
+    </w:p>
+    <w:p>
+      <w:r>
+        <w:t xml:space="preserve">https://www.getmobi.com/ (Flex Theme, Recurring Billing by </w:t>
+      </w:r>
+      <w:proofErr w:type="spellStart"/>
+      <w:proofErr w:type="gramStart"/>
+      <w:r>
+        <w:t>ReCharge</w:t>
+      </w:r>
+      <w:proofErr w:type="spellEnd"/>
+      <w:r>
+        <w:t>,  Advanced</w:t>
+      </w:r>
+      <w:proofErr w:type="gramEnd"/>
+      <w:r>
+        <w:t xml:space="preserve"> Custom Fields , Stamped.io Reviews &amp; UGC , </w:t>
+      </w:r>
+      <w:proofErr w:type="spellStart"/>
+      <w:r>
+        <w:t>etc</w:t>
+      </w:r>
+      <w:proofErr w:type="spellEnd"/>
+      <w:r>
+        <w:t>)</w:t>
+      </w:r>
+    </w:p>
+    <w:p/>
+    <w:p>
+      <w:r>
+        <w:lastRenderedPageBreak/>
+        <w:t>I am an individual developer able to start on your project immediately, can commit 40 hours a week to your cause, and am available for both short and long-term contracts.</w:t>
+      </w:r>
+    </w:p>
+    <w:p>
+      <w:r>
+        <w:t>I work well on a team, or alone whichever you prefer.</w:t>
+      </w:r>
+    </w:p>
+    <w:p>
+      <w:r>
+        <w:t>I would love to know more about your business to get started.</w:t>
+      </w:r>
+    </w:p>
+    <w:p>
+      <w:r>
+        <w:t>Look forward to hearing from you,</w:t>
+      </w:r>
+    </w:p>
+    <w:p/>
+    <w:p>
+      <w:r>
+        <w:t>Best,</w:t>
+      </w:r>
+    </w:p>
+    <w:p/>
+    <w:p>
+      <w:pPr>
+        <w:pStyle w:val="Heading1"/>
+      </w:pPr>
+      <w:r>
+        <w:t xml:space="preserve">Profile: </w:t>
+      </w:r>
+    </w:p>
+    <w:p/>
+    <w:p>
+      <w:pPr>
+        <w:pStyle w:val="Heading2"/>
+      </w:pPr>
+      <w:r>
+        <w:t>Senior Shopify Developer – New</w:t>
+      </w:r>
+    </w:p>
+    <w:p/>
+    <w:p>
+      <w:r>
+        <w:rPr>
+          <w:rFonts w:ascii="Segoe UI Symbol" w:hAnsi="Segoe UI Symbol" w:cs="Segoe UI Symbol"/>
+        </w:rPr>
+        <w:t>⭐⭐⭐⭐⭐</w:t>
+      </w:r>
+      <w:r>
+        <w:t xml:space="preserve"> Shopify - Liquid</w:t>
+      </w:r>
+    </w:p>
+    <w:p/>
+    <w:p>
+      <w:r>
+        <w:rPr>
+          <w:rFonts w:ascii="Segoe UI Symbol" w:hAnsi="Segoe UI Symbol" w:cs="Segoe UI Symbol"/>
+        </w:rPr>
+        <w:t>✔</w:t>
+      </w:r>
+      <w:r>
+        <w:t>️ Store Development - Theme Installation/Setup/Updates/Customizations</w:t>
+      </w:r>
+    </w:p>
+    <w:p>
+      <w:r>
+        <w:t>- Flex Theme, Turbo, Boundless, Minimal, Pipeline, Brooklyn,</w:t>
+      </w:r>
+    </w:p>
+    <w:p>
+      <w:r>
+        <w:t xml:space="preserve">- </w:t>
+      </w:r>
+      <w:proofErr w:type="spellStart"/>
+      <w:r>
+        <w:t>Wokiee</w:t>
+      </w:r>
+      <w:proofErr w:type="spellEnd"/>
+      <w:r>
+        <w:t xml:space="preserve">, </w:t>
+      </w:r>
+      <w:proofErr w:type="spellStart"/>
+      <w:r>
+        <w:t>Avone</w:t>
+      </w:r>
+      <w:proofErr w:type="spellEnd"/>
+      <w:r>
+        <w:t xml:space="preserve">, Universe, </w:t>
+      </w:r>
+      <w:proofErr w:type="spellStart"/>
+      <w:r>
+        <w:t>Roxxe</w:t>
+      </w:r>
+      <w:proofErr w:type="spellEnd"/>
+      <w:r>
+        <w:t xml:space="preserve">, </w:t>
+      </w:r>
+      <w:proofErr w:type="spellStart"/>
+      <w:r>
+        <w:t>Mobilia</w:t>
+      </w:r>
+      <w:proofErr w:type="spellEnd"/>
+      <w:r>
+        <w:t>, Parallax, Narrative,</w:t>
+      </w:r>
+    </w:p>
+    <w:p>
+      <w:r>
+        <w:t>- Debut, Venture, Handy</w:t>
+      </w:r>
+    </w:p>
+    <w:p>
+      <w:r>
+        <w:rPr>
+          <w:rFonts w:ascii="Segoe UI Symbol" w:hAnsi="Segoe UI Symbol" w:cs="Segoe UI Symbol"/>
+        </w:rPr>
+        <w:t>✔</w:t>
+      </w:r>
+      <w:r>
+        <w:t>️ App recommendations integrations/setup</w:t>
+      </w:r>
+    </w:p>
+    <w:p>
+      <w:r>
+        <w:t xml:space="preserve">- </w:t>
+      </w:r>
+      <w:proofErr w:type="spellStart"/>
+      <w:r>
+        <w:t>Algolia</w:t>
+      </w:r>
+      <w:proofErr w:type="spellEnd"/>
+      <w:r>
+        <w:t xml:space="preserve"> Search and Discovery, Bold Product Options,</w:t>
+      </w:r>
+    </w:p>
+    <w:p>
+      <w:r>
+        <w:t xml:space="preserve">- Bold Subscriptions, Bold Upsell </w:t>
+      </w:r>
+      <w:r>
+        <w:rPr>
+          <w:rFonts w:ascii="Cambria Math" w:hAnsi="Cambria Math" w:cs="Cambria Math"/>
+        </w:rPr>
+        <w:t>‑</w:t>
+      </w:r>
+      <w:r>
+        <w:t xml:space="preserve"> True upsells, Bulk Product Edit,</w:t>
+      </w:r>
+    </w:p>
+    <w:p>
+      <w:r>
+        <w:t>- Excelify.io, One Click Social Login, Advanced Custom Fields</w:t>
+      </w:r>
+    </w:p>
+    <w:p>
+      <w:r>
+        <w:t xml:space="preserve">- </w:t>
+      </w:r>
+      <w:proofErr w:type="spellStart"/>
+      <w:r>
+        <w:t>Metafields</w:t>
+      </w:r>
+      <w:proofErr w:type="spellEnd"/>
+      <w:r>
+        <w:t xml:space="preserve"> Guru, Beanstalk, Custom Fields,</w:t>
+      </w:r>
+    </w:p>
+    <w:p>
+      <w:r>
+        <w:t xml:space="preserve">- Recurring Billing by </w:t>
+      </w:r>
+      <w:proofErr w:type="spellStart"/>
+      <w:r>
+        <w:t>ReCharge</w:t>
+      </w:r>
+      <w:proofErr w:type="spellEnd"/>
+      <w:r>
+        <w:t>,</w:t>
+      </w:r>
+    </w:p>
+    <w:p>
+      <w:r>
+        <w:t>- Stamped.io Reviews &amp; UGC,</w:t>
+      </w:r>
+    </w:p>
+    <w:p>
+      <w:r>
+        <w:t xml:space="preserve">- Shogun Page Builder, SPO (SEO Product Optimizer), </w:t>
+      </w:r>
+      <w:proofErr w:type="spellStart"/>
+      <w:r>
+        <w:t>Zapier</w:t>
+      </w:r>
+      <w:proofErr w:type="spellEnd"/>
+      <w:r>
+        <w:t>,</w:t>
+      </w:r>
+    </w:p>
+    <w:p>
+      <w:r>
+        <w:rPr>
+          <w:rFonts w:ascii="Segoe UI Symbol" w:hAnsi="Segoe UI Symbol" w:cs="Segoe UI Symbol"/>
         </w:rPr>
         <w:lastRenderedPageBreak/>
         <w:t>✔</w:t>
       </w:r>
       <w:r>
+        <w:t>️ Build New Features</w:t>
+      </w:r>
+    </w:p>
+    <w:p>
+      <w:r>
+        <w:t>- Cross-Sell and Recommendations on Product Page</w:t>
+      </w:r>
+    </w:p>
+    <w:p>
+      <w:r>
+        <w:t>- Social Proof/Instagram Shopping/Reviews</w:t>
+      </w:r>
+    </w:p>
+    <w:p>
+      <w:r>
+        <w:t>- Upsell, Cross-Sells and Shipping Insurance in Cart</w:t>
+      </w:r>
+    </w:p>
+    <w:p>
+      <w:r>
+        <w:t>- Loyalty Program capabilities</w:t>
+      </w:r>
+    </w:p>
+    <w:p>
+      <w:r>
+        <w:t xml:space="preserve">- Customer acquisition tool to replace </w:t>
+      </w:r>
+      <w:proofErr w:type="spellStart"/>
+      <w:r>
+        <w:t>Wheelio</w:t>
+      </w:r>
+      <w:proofErr w:type="spellEnd"/>
+    </w:p>
+    <w:p>
+      <w:r>
+        <w:t>- Ability to order custom products</w:t>
+      </w:r>
+    </w:p>
+    <w:p>
+      <w:r>
+        <w:rPr>
+          <w:rFonts w:ascii="Segoe UI Symbol" w:hAnsi="Segoe UI Symbol" w:cs="Segoe UI Symbol"/>
+        </w:rPr>
+        <w:t>✔</w:t>
+      </w:r>
+      <w:r>
+        <w:t>️ PSD to HTML/Shopify</w:t>
+      </w:r>
+    </w:p>
+    <w:p>
+      <w:r>
+        <w:rPr>
+          <w:rFonts w:ascii="Segoe UI Symbol" w:hAnsi="Segoe UI Symbol" w:cs="Segoe UI Symbol"/>
+        </w:rPr>
+        <w:t>✔</w:t>
+      </w:r>
+      <w:r>
+        <w:t>️ Troubleshooting, bug/error fixes</w:t>
+      </w:r>
+    </w:p>
+    <w:p>
+      <w:r>
+        <w:rPr>
+          <w:rFonts w:ascii="Segoe UI Symbol" w:hAnsi="Segoe UI Symbol" w:cs="Segoe UI Symbol"/>
+        </w:rPr>
+        <w:t>✔</w:t>
+      </w:r>
+      <w:r>
+        <w:t>️ Responsive/UX Design</w:t>
+      </w:r>
+    </w:p>
+    <w:p>
+      <w:r>
+        <w:rPr>
+          <w:rFonts w:ascii="Segoe UI Symbol" w:hAnsi="Segoe UI Symbol" w:cs="Segoe UI Symbol"/>
+        </w:rPr>
+        <w:t>✔</w:t>
+      </w:r>
+      <w:r>
+        <w:t>️ Conversion Rate Optimization</w:t>
+      </w:r>
+    </w:p>
+    <w:p>
+      <w:r>
+        <w:rPr>
+          <w:rFonts w:ascii="Segoe UI Symbol" w:hAnsi="Segoe UI Symbol" w:cs="Segoe UI Symbol"/>
+        </w:rPr>
+        <w:t>✔</w:t>
+      </w:r>
+      <w:r>
+        <w:t>️ Speed Optimization</w:t>
+      </w:r>
+    </w:p>
+    <w:p>
+      <w:r>
+        <w:t>and several other skills not listed depending on your specific needs.</w:t>
+      </w:r>
+    </w:p>
+    <w:p/>
+    <w:p>
+      <w:pPr>
+        <w:pStyle w:val="Heading2"/>
+      </w:pPr>
+      <w:r>
+        <w:t xml:space="preserve">Senior Shopify </w:t>
+      </w:r>
+      <w:proofErr w:type="gramStart"/>
+      <w:r>
+        <w:t>Developer</w:t>
+      </w:r>
+      <w:r>
+        <w:t xml:space="preserve">  -</w:t>
+      </w:r>
+      <w:proofErr w:type="gramEnd"/>
+      <w:r>
+        <w:t xml:space="preserve"> Old</w:t>
+      </w:r>
+    </w:p>
+    <w:p>
+      <w:r>
+        <w:t xml:space="preserve"> </w:t>
+      </w:r>
+    </w:p>
+    <w:p>
+      <w:r>
+        <w:t>Hello,</w:t>
+      </w:r>
+    </w:p>
+    <w:p>
+      <w:r>
+        <w:t>I am able to make an impact on all aspects of Shopify web developing because of my mastery of the below skills:</w:t>
+      </w:r>
+    </w:p>
+    <w:p/>
+    <w:p>
+      <w:r>
+        <w:rPr>
+          <w:rFonts w:ascii="Segoe UI Emoji" w:hAnsi="Segoe UI Emoji" w:cs="Segoe UI Emoji"/>
+        </w:rPr>
+        <w:t>✔</w:t>
+      </w:r>
+      <w:r>
+        <w:t>️ Shopify Store Development</w:t>
+      </w:r>
+    </w:p>
+    <w:p>
+      <w:r>
+        <w:rPr>
+          <w:rFonts w:ascii="Segoe UI Emoji" w:hAnsi="Segoe UI Emoji" w:cs="Segoe UI Emoji"/>
+        </w:rPr>
+        <w:t>✔</w:t>
+      </w:r>
+      <w:r>
+        <w:t>️ Shopify Theme Customizations</w:t>
+      </w:r>
+    </w:p>
+    <w:p>
+      <w:r>
+        <w:rPr>
+          <w:rFonts w:ascii="Segoe UI Emoji" w:hAnsi="Segoe UI Emoji" w:cs="Segoe UI Emoji"/>
+        </w:rPr>
+        <w:t>✔</w:t>
+      </w:r>
+      <w:r>
+        <w:t>️ Store Setup &amp; Speed Optimization</w:t>
+      </w:r>
+    </w:p>
+    <w:p>
+      <w:r>
+        <w:rPr>
+          <w:rFonts w:ascii="Segoe UI Emoji" w:hAnsi="Segoe UI Emoji" w:cs="Segoe UI Emoji"/>
+        </w:rPr>
+        <w:t>✔</w:t>
+      </w:r>
+      <w:r>
+        <w:t>️ Shopify Theme Installation/Setup/Updates</w:t>
+      </w:r>
+    </w:p>
+    <w:p>
+      <w:r>
+        <w:rPr>
+          <w:rFonts w:ascii="Segoe UI Emoji" w:hAnsi="Segoe UI Emoji" w:cs="Segoe UI Emoji"/>
+        </w:rPr>
+        <w:t>✔</w:t>
+      </w:r>
+      <w:r>
+        <w:t>️ PSD to HTML/Shopify</w:t>
+      </w:r>
+    </w:p>
+    <w:p>
+      <w:r>
+        <w:rPr>
+          <w:rFonts w:ascii="Segoe UI Emoji" w:hAnsi="Segoe UI Emoji" w:cs="Segoe UI Emoji"/>
+        </w:rPr>
+        <w:lastRenderedPageBreak/>
+        <w:t>✔</w:t>
+      </w:r>
+      <w:r>
+        <w:t>️ Troubleshooting, bug/error fixes</w:t>
+      </w:r>
+    </w:p>
+    <w:p>
+      <w:r>
+        <w:rPr>
+          <w:rFonts w:ascii="Segoe UI Emoji" w:hAnsi="Segoe UI Emoji" w:cs="Segoe UI Emoji"/>
+        </w:rPr>
+        <w:t>✔</w:t>
+      </w:r>
+      <w:r>
+        <w:t>️ Responsive/UX Design</w:t>
+      </w:r>
+    </w:p>
+    <w:p>
+      <w:r>
+        <w:rPr>
+          <w:rFonts w:ascii="Segoe UI Emoji" w:hAnsi="Segoe UI Emoji" w:cs="Segoe UI Emoji"/>
+        </w:rPr>
+        <w:t>✔</w:t>
+      </w:r>
+      <w:r>
+        <w:t>️ Conversion Rate Optimization</w:t>
+      </w:r>
+    </w:p>
+    <w:p>
+      <w:r>
+        <w:rPr>
+          <w:rFonts w:ascii="Segoe UI Emoji" w:hAnsi="Segoe UI Emoji" w:cs="Segoe UI Emoji"/>
+        </w:rPr>
+        <w:t>✔</w:t>
+      </w:r>
+      <w:r>
         <w:t>️ Shopify App integrations</w:t>
       </w:r>
     </w:p>
@@ -1049,438 +3297,6 @@
       </w:r>
     </w:p>
     <w:p/>
-    <w:p>
-      <w:pPr>
-        <w:pStyle w:val="Heading1"/>
-      </w:pPr>
-      <w:r>
-        <w:t xml:space="preserve">Senior Shopify | Flutter Developer </w:t>
-      </w:r>
-      <w:r>
-        <w:t>(freelancer)</w:t>
-      </w:r>
-    </w:p>
-    <w:p/>
-    <w:p>
-      <w:r>
-        <w:t>Hello,</w:t>
-      </w:r>
-    </w:p>
-    <w:p>
-      <w:r>
-        <w:t>I am senior software engineer with 6+ years of web | mobile development experience for global business.</w:t>
-      </w:r>
-    </w:p>
-    <w:p>
-      <w:r>
-        <w:t>I am easygoing and enjoy working on interesting projects on the cutting edge of technology.</w:t>
-      </w:r>
-    </w:p>
-    <w:p/>
-    <w:p>
-      <w:r>
-        <w:t>Below are my main skills that I specialize in:</w:t>
-      </w:r>
-    </w:p>
-    <w:p>
-      <w:r>
-        <w:rPr>
-          <w:rFonts w:ascii="Segoe UI Emoji" w:hAnsi="Segoe UI Emoji" w:cs="Segoe UI Emoji"/>
-        </w:rPr>
-        <w:t>✔</w:t>
-      </w:r>
-      <w:r>
-        <w:t>️</w:t>
-      </w:r>
-      <w:r>
-        <w:t xml:space="preserve"> Flutter </w:t>
-      </w:r>
-      <w:r>
-        <w:t>–</w:t>
-      </w:r>
-      <w:r>
-        <w:t xml:space="preserve"> Dart</w:t>
-      </w:r>
-      <w:r>
-        <w:t>,</w:t>
-      </w:r>
-      <w:r>
-        <w:t xml:space="preserve"> Provider, </w:t>
-      </w:r>
-      <w:r>
-        <w:t>bloc, moor, sqflite</w:t>
-      </w:r>
-    </w:p>
-    <w:p>
-      <w:pPr>
-        <w:rPr>
-          <w:rFonts w:ascii="Segoe UI Symbol" w:hAnsi="Segoe UI Symbol" w:cs="Segoe UI Symbol"/>
-        </w:rPr>
-      </w:pPr>
-      <w:r>
-        <w:rPr>
-          <w:rFonts w:ascii="Segoe UI Symbol" w:hAnsi="Segoe UI Symbol" w:cs="Segoe UI Symbol"/>
-        </w:rPr>
-        <w:t xml:space="preserve">      </w:t>
-      </w:r>
-      <w:r>
-        <w:rPr>
-          <w:rFonts w:ascii="Segoe UI Symbol" w:hAnsi="Segoe UI Symbol" w:cs="Segoe UI Symbol"/>
-        </w:rPr>
-        <w:t>➖</w:t>
-      </w:r>
-      <w:r>
-        <w:t xml:space="preserve"> Flutter app development from scratch</w:t>
-      </w:r>
-      <w:r>
-        <w:t xml:space="preserve"> </w:t>
-      </w:r>
-      <w:r>
-        <w:rPr>
-          <w:rFonts w:ascii="Segoe UI Symbol" w:hAnsi="Segoe UI Symbol" w:cs="Segoe UI Symbol"/>
-        </w:rPr>
-        <w:t xml:space="preserve">      </w:t>
-      </w:r>
-    </w:p>
-    <w:p>
-      <w:r>
-        <w:rPr>
-          <w:rFonts w:ascii="Segoe UI Symbol" w:hAnsi="Segoe UI Symbol" w:cs="Segoe UI Symbol"/>
-        </w:rPr>
-        <w:t xml:space="preserve">      </w:t>
-      </w:r>
-      <w:r>
-        <w:rPr>
-          <w:rFonts w:ascii="Segoe UI Symbol" w:hAnsi="Segoe UI Symbol" w:cs="Segoe UI Symbol"/>
-        </w:rPr>
-        <w:t>➖</w:t>
-      </w:r>
-      <w:r>
-        <w:t xml:space="preserve"> Rebuild existing app using Flutter</w:t>
-      </w:r>
-    </w:p>
-    <w:p>
-      <w:r>
-        <w:rPr>
-          <w:rFonts w:ascii="Segoe UI Symbol" w:hAnsi="Segoe UI Symbol" w:cs="Segoe UI Symbol"/>
-        </w:rPr>
-        <w:t xml:space="preserve">      </w:t>
-      </w:r>
-      <w:r>
-        <w:rPr>
-          <w:rFonts w:ascii="Segoe UI Symbol" w:hAnsi="Segoe UI Symbol" w:cs="Segoe UI Symbol"/>
-        </w:rPr>
-        <w:t>➖</w:t>
-      </w:r>
-      <w:r>
-        <w:t xml:space="preserve"> Flutter app bud fixing</w:t>
-      </w:r>
-    </w:p>
-    <w:p>
-      <w:r>
-        <w:rPr>
-          <w:rFonts w:ascii="Segoe UI Symbol" w:hAnsi="Segoe UI Symbol" w:cs="Segoe UI Symbol"/>
-        </w:rPr>
-        <w:t xml:space="preserve">      </w:t>
-      </w:r>
-      <w:r>
-        <w:rPr>
-          <w:rFonts w:ascii="Segoe UI Symbol" w:hAnsi="Segoe UI Symbol" w:cs="Segoe UI Symbol"/>
-        </w:rPr>
-        <w:t>➖</w:t>
-      </w:r>
-      <w:r>
-        <w:t xml:space="preserve"> Flutter UI</w:t>
-      </w:r>
-    </w:p>
-    <w:p>
-      <w:r>
-        <w:rPr>
-          <w:rFonts w:ascii="Segoe UI Symbol" w:hAnsi="Segoe UI Symbol" w:cs="Segoe UI Symbol"/>
-        </w:rPr>
-        <w:t xml:space="preserve">      </w:t>
-      </w:r>
-      <w:r>
-        <w:rPr>
-          <w:rFonts w:ascii="Segoe UI Symbol" w:hAnsi="Segoe UI Symbol" w:cs="Segoe UI Symbol"/>
-        </w:rPr>
-        <w:t>➖</w:t>
-      </w:r>
-      <w:r>
-        <w:t xml:space="preserve"> Flutter Widgets</w:t>
-      </w:r>
-    </w:p>
-    <w:p>
-      <w:r>
-        <w:rPr>
-          <w:rFonts w:ascii="Segoe UI Symbol" w:hAnsi="Segoe UI Symbol" w:cs="Segoe UI Symbol"/>
-        </w:rPr>
-        <w:t xml:space="preserve">      </w:t>
-      </w:r>
-      <w:r>
-        <w:rPr>
-          <w:rFonts w:ascii="Segoe UI Symbol" w:hAnsi="Segoe UI Symbol" w:cs="Segoe UI Symbol"/>
-        </w:rPr>
-        <w:t>➖</w:t>
-      </w:r>
-      <w:r>
-        <w:t xml:space="preserve"> Extending Flutter App</w:t>
-      </w:r>
-    </w:p>
-    <w:p>
-      <w:r>
-        <w:rPr>
-          <w:rFonts w:ascii="Segoe UI Symbol" w:hAnsi="Segoe UI Symbol" w:cs="Segoe UI Symbol"/>
-        </w:rPr>
-        <w:t xml:space="preserve">      </w:t>
-      </w:r>
-      <w:r>
-        <w:rPr>
-          <w:rFonts w:ascii="Segoe UI Symbol" w:hAnsi="Segoe UI Symbol" w:cs="Segoe UI Symbol"/>
-        </w:rPr>
-        <w:t>➖</w:t>
-      </w:r>
-      <w:r>
-        <w:t xml:space="preserve"> Adding New Features</w:t>
-      </w:r>
-    </w:p>
-    <w:p>
-      <w:r>
-        <w:rPr>
-          <w:rFonts w:ascii="Segoe UI Emoji" w:hAnsi="Segoe UI Emoji" w:cs="Segoe UI Emoji"/>
-        </w:rPr>
-        <w:t>✔</w:t>
-      </w:r>
-      <w:r>
-        <w:t>️</w:t>
-      </w:r>
-      <w:r>
-        <w:t xml:space="preserve"> Shopify / Shopify Plus – Liquid</w:t>
-      </w:r>
-    </w:p>
-    <w:p>
-      <w:r>
-        <w:rPr>
-          <w:rFonts w:ascii="Segoe UI Symbol" w:hAnsi="Segoe UI Symbol" w:cs="Segoe UI Symbol"/>
-        </w:rPr>
-        <w:t xml:space="preserve">      </w:t>
-      </w:r>
-      <w:r>
-        <w:rPr>
-          <w:rFonts w:ascii="Segoe UI Symbol" w:hAnsi="Segoe UI Symbol" w:cs="Segoe UI Symbol"/>
-        </w:rPr>
-        <w:t>➖</w:t>
-      </w:r>
-      <w:r>
-        <w:t xml:space="preserve"> </w:t>
-      </w:r>
-      <w:r>
-        <w:t>s</w:t>
-      </w:r>
-      <w:r>
-        <w:t>tore</w:t>
-      </w:r>
-      <w:r>
-        <w:t xml:space="preserve"> &amp; theme</w:t>
-      </w:r>
-      <w:r>
-        <w:t xml:space="preserve"> </w:t>
-      </w:r>
-      <w:r>
-        <w:t>d</w:t>
-      </w:r>
-      <w:r>
-        <w:t>evelopment</w:t>
-      </w:r>
-      <w:r>
-        <w:t xml:space="preserve"> from scratch</w:t>
-      </w:r>
-    </w:p>
-    <w:p>
-      <w:r>
-        <w:rPr>
-          <w:rFonts w:ascii="Segoe UI Symbol" w:hAnsi="Segoe UI Symbol" w:cs="Segoe UI Symbol"/>
-        </w:rPr>
-        <w:lastRenderedPageBreak/>
-        <w:t xml:space="preserve">      </w:t>
-      </w:r>
-      <w:r>
-        <w:rPr>
-          <w:rFonts w:ascii="Segoe UI Symbol" w:hAnsi="Segoe UI Symbol" w:cs="Segoe UI Symbol"/>
-        </w:rPr>
-        <w:t>➖</w:t>
-      </w:r>
-      <w:r>
-        <w:t xml:space="preserve"> s</w:t>
-      </w:r>
-      <w:r>
-        <w:t xml:space="preserve">tore </w:t>
-      </w:r>
-      <w:r>
-        <w:t>s</w:t>
-      </w:r>
-      <w:r>
-        <w:t xml:space="preserve">peed </w:t>
-      </w:r>
-      <w:r>
-        <w:t>o</w:t>
-      </w:r>
-      <w:r>
-        <w:t>ptimization</w:t>
-      </w:r>
-      <w:r>
-        <w:t xml:space="preserve"> (less than 3 seconds for fully loading time)</w:t>
-      </w:r>
-    </w:p>
-    <w:p>
-      <w:r>
-        <w:rPr>
-          <w:rFonts w:ascii="Segoe UI Symbol" w:hAnsi="Segoe UI Symbol" w:cs="Segoe UI Symbol"/>
-        </w:rPr>
-        <w:t xml:space="preserve">      </w:t>
-      </w:r>
-      <w:r>
-        <w:rPr>
-          <w:rFonts w:ascii="Segoe UI Symbol" w:hAnsi="Segoe UI Symbol" w:cs="Segoe UI Symbol"/>
-        </w:rPr>
-        <w:t>➖</w:t>
-      </w:r>
-      <w:r>
-        <w:t xml:space="preserve"> </w:t>
-      </w:r>
-      <w:r>
-        <w:t>t</w:t>
-      </w:r>
-      <w:r>
-        <w:t xml:space="preserve">heme </w:t>
-      </w:r>
-      <w:r>
-        <w:t>i</w:t>
-      </w:r>
-      <w:r>
-        <w:t>nstallation/</w:t>
-      </w:r>
-      <w:r>
-        <w:t>s</w:t>
-      </w:r>
-      <w:r>
-        <w:t>etup/</w:t>
-      </w:r>
-      <w:r>
-        <w:t>u</w:t>
-      </w:r>
-      <w:r>
-        <w:t>pdates</w:t>
-      </w:r>
-      <w:r>
-        <w:rPr>
-          <w:rFonts w:ascii="Segoe UI Symbol" w:hAnsi="Segoe UI Symbol" w:cs="Segoe UI Symbol"/>
-        </w:rPr>
-        <w:t xml:space="preserve"> </w:t>
-      </w:r>
-    </w:p>
-    <w:p>
-      <w:r>
-        <w:rPr>
-          <w:rFonts w:ascii="Segoe UI Symbol" w:hAnsi="Segoe UI Symbol" w:cs="Segoe UI Symbol"/>
-        </w:rPr>
-        <w:t xml:space="preserve">      </w:t>
-      </w:r>
-      <w:r>
-        <w:rPr>
-          <w:rFonts w:ascii="Segoe UI Symbol" w:hAnsi="Segoe UI Symbol" w:cs="Segoe UI Symbol"/>
-        </w:rPr>
-        <w:t>➖</w:t>
-      </w:r>
-      <w:r>
-        <w:t xml:space="preserve"> </w:t>
-      </w:r>
-      <w:r>
-        <w:t>a</w:t>
-      </w:r>
-      <w:r>
-        <w:t>pp recommendations and setup</w:t>
-      </w:r>
-      <w:r>
-        <w:t xml:space="preserve"> (bold, recharge, upcell, r</w:t>
-      </w:r>
-      <w:r>
-        <w:t>eviews</w:t>
-      </w:r>
-      <w:r>
-        <w:t>, shogun etc)</w:t>
-      </w:r>
-    </w:p>
-    <w:p>
-      <w:r>
-        <w:rPr>
-          <w:rFonts w:ascii="Segoe UI Symbol" w:hAnsi="Segoe UI Symbol" w:cs="Segoe UI Symbol"/>
-        </w:rPr>
-        <w:t xml:space="preserve">      </w:t>
-      </w:r>
-      <w:r>
-        <w:rPr>
-          <w:rFonts w:ascii="Segoe UI Symbol" w:hAnsi="Segoe UI Symbol" w:cs="Segoe UI Symbol"/>
-        </w:rPr>
-        <w:t>➖</w:t>
-      </w:r>
-      <w:r>
-        <w:t xml:space="preserve"> troubleshooting, bug/error fixes</w:t>
-      </w:r>
-    </w:p>
-    <w:p>
-      <w:r>
-        <w:rPr>
-          <w:rFonts w:ascii="Segoe UI Emoji" w:hAnsi="Segoe UI Emoji" w:cs="Segoe UI Emoji"/>
-        </w:rPr>
-        <w:t>✔</w:t>
-      </w:r>
-      <w:r>
-        <w:t>️</w:t>
-      </w:r>
-      <w:r>
-        <w:t xml:space="preserve"> HTML5, CSS3 with LESS/SCSS, SVG, Javascript,</w:t>
-      </w:r>
-      <w:r>
-        <w:t xml:space="preserve"> Java, C, C</w:t>
-      </w:r>
-      <w:r>
-        <w:t>++</w:t>
-      </w:r>
-      <w:r>
-        <w:t xml:space="preserve">, </w:t>
-      </w:r>
-      <w:r>
-        <w:t>P</w:t>
-      </w:r>
-      <w:r>
-        <w:t>HP</w:t>
-      </w:r>
-      <w:r>
-        <w:t>, Swift</w:t>
-      </w:r>
-    </w:p>
-    <w:p>
-      <w:r>
-        <w:t>and several other skills not listed depending on your specific needs...</w:t>
-      </w:r>
-    </w:p>
-    <w:p/>
-    <w:p>
-      <w:r>
-        <w:t>I am an individual developer can work 40 hours a week, and am available for both short and long-term contracts.</w:t>
-      </w:r>
-    </w:p>
-    <w:p>
-      <w:r>
-        <w:t>I am happy to assist you 24/7/365 and I look forward to working with you.</w:t>
-      </w:r>
-    </w:p>
-    <w:p>
-      <w:r>
-        <w:t>Regards.</w:t>
-      </w:r>
-    </w:p>
     <w:p>
       <w:pPr>
         <w:pStyle w:val="Heading1"/>
@@ -1584,8 +3400,13 @@
         <w:t xml:space="preserve"> (Flex Theme,</w:t>
       </w:r>
       <w:r>
-        <w:t xml:space="preserve"> Recurring Billing by ReCharge</w:t>
-      </w:r>
+        <w:t xml:space="preserve"> Recurring Billing by </w:t>
+      </w:r>
+      <w:proofErr w:type="spellStart"/>
+      <w:r>
+        <w:t>ReCharge</w:t>
+      </w:r>
+      <w:proofErr w:type="spellEnd"/>
       <w:r>
         <w:t xml:space="preserve">,  </w:t>
       </w:r>
@@ -1598,8 +3419,13 @@
       <w:r>
         <w:t xml:space="preserve">Stamped.io Reviews &amp; UGC , </w:t>
       </w:r>
-      <w:r>
-        <w:t>etc)</w:t>
+      <w:proofErr w:type="spellStart"/>
+      <w:r>
+        <w:t>etc</w:t>
+      </w:r>
+      <w:proofErr w:type="spellEnd"/>
+      <w:r>
+        <w:t>)</w:t>
       </w:r>
     </w:p>
     <w:p>
@@ -1610,9 +3436,11 @@
       </w:pPr>
     </w:p>
     <w:p>
+      <w:proofErr w:type="spellStart"/>
       <w:r>
         <w:t>carmel</w:t>
       </w:r>
+      <w:proofErr w:type="spellEnd"/>
     </w:p>
     <w:p/>
     <w:p>
@@ -1757,9 +3585,11 @@
       <w:pPr>
         <w:pStyle w:val="Heading2"/>
       </w:pPr>
+      <w:proofErr w:type="spellStart"/>
       <w:r>
         <w:t>Wordpress</w:t>
       </w:r>
+      <w:proofErr w:type="spellEnd"/>
     </w:p>
     <w:p/>
     <w:p>
@@ -1825,7 +3655,21 @@
         <w:rPr>
           <w:color w:val="FF0000"/>
         </w:rPr>
-        <w:t xml:space="preserve"> (blog site, dutch)</w:t>
+        <w:t xml:space="preserve"> (blog site, </w:t>
+      </w:r>
+      <w:proofErr w:type="spellStart"/>
+      <w:r>
+        <w:rPr>
+          <w:color w:val="FF0000"/>
+        </w:rPr>
+        <w:t>dutch</w:t>
+      </w:r>
+      <w:proofErr w:type="spellEnd"/>
+      <w:r>
+        <w:rPr>
+          <w:color w:val="FF0000"/>
+        </w:rPr>
+        <w:t>)</w:t>
       </w:r>
     </w:p>
     <w:p>
@@ -1849,12 +3693,14 @@
         </w:rPr>
         <w:t xml:space="preserve"> (simple and </w:t>
       </w:r>
+      <w:proofErr w:type="spellStart"/>
       <w:r>
         <w:rPr>
           <w:color w:val="FF0000"/>
         </w:rPr>
         <w:t>cutty</w:t>
       </w:r>
+      <w:proofErr w:type="spellEnd"/>
       <w:r>
         <w:rPr>
           <w:color w:val="FF0000"/>
@@ -1918,7 +3764,15 @@
         </w:r>
       </w:hyperlink>
       <w:r>
-        <w:t xml:space="preserve">  (html + css)</w:t>
+        <w:t xml:space="preserve">  (html + </w:t>
+      </w:r>
+      <w:proofErr w:type="spellStart"/>
+      <w:r>
+        <w:t>css</w:t>
+      </w:r>
+      <w:proofErr w:type="spellEnd"/>
+      <w:r>
+        <w:t>)</w:t>
       </w:r>
     </w:p>
     <w:p>
@@ -1929,443 +3783,6 @@
       </w:pPr>
     </w:p>
     <w:p/>
-    <w:p>
-      <w:pPr>
-        <w:pStyle w:val="Heading1"/>
-        <w:rPr>
-          <w:color w:val="auto"/>
-        </w:rPr>
-      </w:pPr>
-      <w:r>
-        <w:rPr>
-          <w:color w:val="auto"/>
-        </w:rPr>
-        <w:lastRenderedPageBreak/>
-        <w:t>Wordpress ----------------- Francis</w:t>
-      </w:r>
-    </w:p>
-    <w:p/>
-    <w:p>
-      <w:r>
-        <w:t>Hello There,</w:t>
-      </w:r>
-    </w:p>
-    <w:p>
-      <w:r>
-        <w:t>I am a high-end WordPress developer and in 90% of cases, I only do custom WordPress theme development. I have developed a website for various domains such as Multi-Vendor, Doctor Booking, Health and Fitness, Food Industry, Social Media website, Dating website, Productivity website, Service Provider, etc.</w:t>
-      </w:r>
-    </w:p>
-    <w:p/>
-    <w:p>
-      <w:r>
-        <w:rPr>
-          <w:rFonts w:ascii="Segoe UI Symbol" w:hAnsi="Segoe UI Symbol" w:cs="Segoe UI Symbol"/>
-        </w:rPr>
-        <w:t>➥</w:t>
-      </w:r>
-      <w:r>
-        <w:t xml:space="preserve"> Skills:-</w:t>
-      </w:r>
-    </w:p>
-    <w:p>
-      <w:r>
-        <w:t>• WP Theme/plugin Customization</w:t>
-      </w:r>
-    </w:p>
-    <w:p>
-      <w:r>
-        <w:t>• WP Theme/plugin installation</w:t>
-      </w:r>
-    </w:p>
-    <w:p>
-      <w:r>
-        <w:t>• Wordpress (also with page builder themes like Avada, Ken, Divi, Salient)</w:t>
-      </w:r>
-    </w:p>
-    <w:p>
-      <w:r>
-        <w:t>• WP Custom Website Development</w:t>
-      </w:r>
-    </w:p>
-    <w:p>
-      <w:r>
-        <w:t>• Responsive WP Website</w:t>
-      </w:r>
-    </w:p>
-    <w:p>
-      <w:r>
-        <w:t>• Troubleshooting bugs</w:t>
-      </w:r>
-    </w:p>
-    <w:p>
-      <w:r>
-        <w:t>• Speed Optimization etc.</w:t>
-      </w:r>
-    </w:p>
-    <w:p/>
-    <w:p>
-      <w:r>
-        <w:rPr>
-          <w:rFonts w:ascii="Segoe UI Symbol" w:hAnsi="Segoe UI Symbol" w:cs="Segoe UI Symbol"/>
-        </w:rPr>
-        <w:t>➥</w:t>
-      </w:r>
-      <w:r>
-        <w:t xml:space="preserve"> Below, I have shared my recently completed Project:-</w:t>
-      </w:r>
-    </w:p>
-    <w:p>
-      <w:r>
-        <w:t>PROJECT:1:</w:t>
-      </w:r>
-    </w:p>
-    <w:p>
-      <w:r>
-        <w:rPr>
-          <w:rFonts w:ascii="Segoe UI Symbol" w:hAnsi="Segoe UI Symbol" w:cs="Segoe UI Symbol"/>
-        </w:rPr>
-        <w:t>➥</w:t>
-      </w:r>
-      <w:r>
-        <w:t xml:space="preserve"> Clothing, jewelry, home &amp; living website</w:t>
-      </w:r>
-    </w:p>
-    <w:p>
-      <w:r>
-        <w:rPr>
-          <w:rFonts w:ascii="Segoe UI Symbol" w:hAnsi="Segoe UI Symbol" w:cs="Segoe UI Symbol"/>
-        </w:rPr>
-        <w:t>➥</w:t>
-      </w:r>
-      <w:r>
-        <w:t xml:space="preserve"> https://www.ourmarket.co.nz/</w:t>
-      </w:r>
-    </w:p>
-    <w:p>
-      <w:r>
-        <w:rPr>
-          <w:rFonts w:ascii="Segoe UI Symbol" w:hAnsi="Segoe UI Symbol" w:cs="Segoe UI Symbol"/>
-        </w:rPr>
-        <w:t>➥</w:t>
-      </w:r>
-      <w:r>
-        <w:t xml:space="preserve"> Tech stack: WordPress, HTML5, CSS3, Bootstrap, JQuery, Javascript</w:t>
-      </w:r>
-    </w:p>
-    <w:p/>
-    <w:p>
-      <w:r>
-        <w:t>PROJECT:2:</w:t>
-      </w:r>
-    </w:p>
-    <w:p>
-      <w:r>
-        <w:rPr>
-          <w:rFonts w:ascii="Segoe UI Symbol" w:hAnsi="Segoe UI Symbol" w:cs="Segoe UI Symbol"/>
-        </w:rPr>
-        <w:t>➥</w:t>
-      </w:r>
-      <w:r>
-        <w:t xml:space="preserve"> Rent my dress website</w:t>
-      </w:r>
-    </w:p>
-    <w:p>
-      <w:r>
-        <w:rPr>
-          <w:rFonts w:ascii="Segoe UI Symbol" w:hAnsi="Segoe UI Symbol" w:cs="Segoe UI Symbol"/>
-        </w:rPr>
-        <w:t>➥</w:t>
-      </w:r>
-      <w:r>
-        <w:t xml:space="preserve"> https://rentmydress.nl/</w:t>
-      </w:r>
-    </w:p>
-    <w:p>
-      <w:r>
-        <w:rPr>
-          <w:rFonts w:ascii="Segoe UI Symbol" w:hAnsi="Segoe UI Symbol" w:cs="Segoe UI Symbol"/>
-        </w:rPr>
-        <w:lastRenderedPageBreak/>
-        <w:t>➥</w:t>
-      </w:r>
-      <w:r>
-        <w:t xml:space="preserve"> Tech stack: WordPress, PHP, HTML5, Bootstrap, JQuery, Javascript</w:t>
-      </w:r>
-    </w:p>
-    <w:p/>
-    <w:p>
-      <w:r>
-        <w:t>PROJECT:3:</w:t>
-      </w:r>
-    </w:p>
-    <w:p>
-      <w:r>
-        <w:rPr>
-          <w:rFonts w:ascii="Segoe UI Symbol" w:hAnsi="Segoe UI Symbol" w:cs="Segoe UI Symbol"/>
-        </w:rPr>
-        <w:t>➥</w:t>
-      </w:r>
-      <w:r>
-        <w:t xml:space="preserve"> Cake Shop Website</w:t>
-      </w:r>
-    </w:p>
-    <w:p>
-      <w:r>
-        <w:rPr>
-          <w:rFonts w:ascii="Segoe UI Symbol" w:hAnsi="Segoe UI Symbol" w:cs="Segoe UI Symbol"/>
-        </w:rPr>
-        <w:t>➥</w:t>
-      </w:r>
-      <w:r>
-        <w:t xml:space="preserve"> http://ilikesprinkles.com/</w:t>
-      </w:r>
-    </w:p>
-    <w:p>
-      <w:r>
-        <w:rPr>
-          <w:rFonts w:ascii="Segoe UI Symbol" w:hAnsi="Segoe UI Symbol" w:cs="Segoe UI Symbol"/>
-        </w:rPr>
-        <w:t>➥</w:t>
-      </w:r>
-      <w:r>
-        <w:t xml:space="preserve"> Tech stack: WordPress, PHP, HTML5, CSS3, JQuery, Javascript</w:t>
-      </w:r>
-    </w:p>
-    <w:p/>
-    <w:p>
-      <w:r>
-        <w:t>I love to being in the budgets and observe timelines. I take the contractual responsibility for each project from the beginning to the very end and I’d love to discuss the best options that outshine the competition.</w:t>
-      </w:r>
-    </w:p>
-    <w:p/>
-    <w:p>
-      <w:r>
-        <w:t>Regards,</w:t>
-      </w:r>
-    </w:p>
-    <w:p>
-      <w:pPr>
-        <w:pStyle w:val="Heading1"/>
-        <w:rPr>
-          <w:color w:val="auto"/>
-        </w:rPr>
-      </w:pPr>
-      <w:r>
-        <w:rPr>
-          <w:color w:val="auto"/>
-        </w:rPr>
-        <w:t xml:space="preserve">Wordpress ----------------- </w:t>
-      </w:r>
-      <w:r>
-        <w:rPr>
-          <w:color w:val="auto"/>
-        </w:rPr>
-        <w:t>(2)</w:t>
-      </w:r>
-    </w:p>
-    <w:p>
-      <w:pPr>
-        <w:pBdr>
-          <w:bottom w:val="single" w:sz="6" w:space="1" w:color="auto"/>
-        </w:pBdr>
-      </w:pPr>
-    </w:p>
-    <w:p/>
-    <w:p>
-      <w:r>
-        <w:t>Hi,</w:t>
-      </w:r>
-    </w:p>
-    <w:p/>
-    <w:p>
-      <w:r>
-        <w:t>I'm a WordPress expert, with over 9 years of experience dealing with custom and ready-made template-based website design and development work.</w:t>
-      </w:r>
-    </w:p>
-    <w:p/>
-    <w:p>
-      <w:r>
-        <w:t>I can quickly help you to work on your Wordpress project. Also, I can do any custom design and functionality enhancement work.</w:t>
-      </w:r>
-    </w:p>
-    <w:p>
-      <w:r>
-        <w:t>I'm comfortable working with all the major WordPress page builders including Elementor, Gutenberg, Divi, WP Bakery Visual Composer, Beaver Builder, GeneratePress and WP Page Builder.</w:t>
-      </w:r>
-    </w:p>
-    <w:p/>
-    <w:p>
-      <w:r>
-        <w:t>Some of my Wordpress work samples:</w:t>
-      </w:r>
-    </w:p>
-    <w:p>
-      <w:r>
-        <w:t>http://aestheticsmedicaltraininguk.co.uk/ - Woo Commerce, Wordpress</w:t>
-      </w:r>
-    </w:p>
-    <w:p>
-      <w:r>
-        <w:lastRenderedPageBreak/>
-        <w:t>https://www.findmeadrivingtest.co.uk/- API, Core PHP, Wordpress</w:t>
-      </w:r>
-    </w:p>
-    <w:p>
-      <w:r>
-        <w:t>http://fooditt.co.uk/ - Theme Customisation, Wordpress</w:t>
-      </w:r>
-    </w:p>
-    <w:p>
-      <w:r>
-        <w:t>https://www.goes-markant.nl/ - PHP, Plugin Customisation, Wordpress</w:t>
-      </w:r>
-    </w:p>
-    <w:p>
-      <w:r>
-        <w:t>https://www.gopaysense.com/ - Designing, Wordpress</w:t>
-      </w:r>
-    </w:p>
-    <w:p>
-      <w:r>
-        <w:t>https://www.hillsidemotorsport.com.au/ - Wordpress</w:t>
-      </w:r>
-    </w:p>
-    <w:p>
-      <w:r>
-        <w:t>https://www.roadware.co.uk/ - an eCommerce site (Woo Commerce)</w:t>
-      </w:r>
-    </w:p>
-    <w:p>
-      <w:r>
-        <w:t>http://www.onevoicedata.com/ - WordPress</w:t>
-      </w:r>
-    </w:p>
-    <w:p>
-      <w:r>
-        <w:t>https://bulatelecoms.com/ - WordPress</w:t>
-      </w:r>
-    </w:p>
-    <w:p>
-      <w:r>
-        <w:t>https://rosegardenconsulting.com/ - WordPress</w:t>
-      </w:r>
-    </w:p>
-    <w:p>
-      <w:r>
-        <w:t>https://ceek.com.mt/ : job portal - WordPress</w:t>
-      </w:r>
-    </w:p>
-    <w:p>
-      <w:r>
-        <w:t>http://beeradio.gr/ - WordPress</w:t>
-      </w:r>
-    </w:p>
-    <w:p/>
-    <w:p>
-      <w:r>
-        <w:t>Can you please send me a message so we can discuss the project further?</w:t>
-      </w:r>
-    </w:p>
-    <w:p/>
-    <w:p>
-      <w:r>
-        <w:t>Best Regards,</w:t>
-      </w:r>
-    </w:p>
-    <w:p>
-      <w:r>
-        <w:t>Mehul</w:t>
-      </w:r>
-    </w:p>
-    <w:p/>
-    <w:p>
-      <w:pPr>
-        <w:pStyle w:val="Heading1"/>
-        <w:rPr>
-          <w:color w:val="auto"/>
-        </w:rPr>
-      </w:pPr>
-      <w:r>
-        <w:rPr>
-          <w:color w:val="auto"/>
-        </w:rPr>
-        <w:t>Wordpress ----------------- (3)</w:t>
-      </w:r>
-    </w:p>
-    <w:p/>
-    <w:p>
-      <w:r>
-        <w:t>Hello.</w:t>
-      </w:r>
-    </w:p>
-    <w:p>
-      <w:r>
-        <w:t>I'm professional front end website designer and developer with focus in WordPress, Photoshop, CSS, and also skilled in HTML, JavaScript, jQuery, Bootstrap, and responsive design.</w:t>
-      </w:r>
-    </w:p>
-    <w:p>
-      <w:r>
-        <w:t>I've excellent skill about wordpress.</w:t>
-      </w:r>
-    </w:p>
-    <w:p>
-      <w:r>
-        <w:t>I am comfortable helping with a website's creation from the very beginning - domain and hosting selection, purchasing, configuration - through the entire creation process, all the way to launching, Search Engine Optimization, and maintenance.</w:t>
-      </w:r>
-    </w:p>
-    <w:p>
-      <w:r>
-        <w:lastRenderedPageBreak/>
-        <w:t>I built and customized many wordpress themes and plugins, and implemented client's idea with beaver, divi, wp-bakery, elementor and visual composer page builder plugins.</w:t>
-      </w:r>
-    </w:p>
-    <w:p>
-      <w:r>
-        <w:t>I can do this task with delivering on time, pixcel perfect, client satisfaction, wonderful result.</w:t>
-      </w:r>
-    </w:p>
-    <w:p>
-      <w:r>
-        <w:t>Please contact me and share your detail.</w:t>
-      </w:r>
-    </w:p>
-    <w:p/>
-    <w:p>
-      <w:r>
-        <w:t>Here are some urls I worked with wordpress recently.</w:t>
-      </w:r>
-    </w:p>
-    <w:p>
-      <w:pPr>
-        <w:rPr>
-          <w:color w:val="FF0000"/>
-        </w:rPr>
-      </w:pPr>
-      <w:r>
-        <w:rPr>
-          <w:color w:val="FF0000"/>
-        </w:rPr>
-        <w:t>https://blogs.blackberry.com/en</w:t>
-      </w:r>
-    </w:p>
-    <w:p/>
-    <w:p>
-      <w:r>
-        <w:t>I'm looking forward to your reply.</w:t>
-      </w:r>
-    </w:p>
-    <w:p>
-      <w:r>
-        <w:t>Best regards.</w:t>
-      </w:r>
-    </w:p>
-    <w:p>
-      <w:pPr>
-        <w:pBdr>
-          <w:bottom w:val="single" w:sz="6" w:space="1" w:color="auto"/>
-        </w:pBdr>
-      </w:pPr>
-    </w:p>
     <w:p/>
     <w:p>
       <w:r>
@@ -2374,17 +3791,49 @@
     </w:p>
     <w:p>
       <w:r>
-        <w:t>1. https://www.sortly.com/ [Wordpress, Custom Theme, Design &amp; Development from Scratch]</w:t>
-      </w:r>
-    </w:p>
-    <w:p>
-      <w:r>
-        <w:t>2. https://infographicresumes.com/ [Wordpress, Various Enhancements, Pixel perfect designs]</w:t>
-      </w:r>
-    </w:p>
-    <w:p>
-      <w:r>
-        <w:t>3. https://www.mybabbo.com/home/ [Wordpress, Redesigning, Currently working on it]</w:t>
+        <w:t>1. https://www.sortly.com/ [</w:t>
+      </w:r>
+      <w:proofErr w:type="spellStart"/>
+      <w:r>
+        <w:t>Wordpress</w:t>
+      </w:r>
+      <w:proofErr w:type="spellEnd"/>
+      <w:r>
+        <w:t>, Custom Theme, Design &amp; Development from Scratch]</w:t>
+      </w:r>
+    </w:p>
+    <w:p>
+      <w:r>
+        <w:t>2. https://infographicresumes.com/ [</w:t>
+      </w:r>
+      <w:proofErr w:type="spellStart"/>
+      <w:r>
+        <w:t>Wordpress</w:t>
+      </w:r>
+      <w:proofErr w:type="spellEnd"/>
+      <w:r>
+        <w:t>, Various Enhancements, Pixel perfect designs]</w:t>
+      </w:r>
+    </w:p>
+    <w:p>
+      <w:r>
+        <w:t>3. https://www.mybabbo.com/home/ [</w:t>
+      </w:r>
+      <w:proofErr w:type="spellStart"/>
+      <w:r>
+        <w:t>Wordpress</w:t>
+      </w:r>
+      <w:proofErr w:type="spellEnd"/>
+      <w:r>
+        <w:t xml:space="preserve">, Redesigning, </w:t>
+      </w:r>
+      <w:proofErr w:type="gramStart"/>
+      <w:r>
+        <w:t>Currently</w:t>
+      </w:r>
+      <w:proofErr w:type="gramEnd"/>
+      <w:r>
+        <w:t xml:space="preserve"> working on it]</w:t>
       </w:r>
     </w:p>
     <w:p/>
@@ -2396,22 +3845,54 @@
     </w:p>
     <w:p>
       <w:r>
-        <w:t>- Wordpress Theme Creation from HTML/CSS</w:t>
-      </w:r>
-    </w:p>
-    <w:p>
-      <w:r>
-        <w:t>- Wordpress Pre-made/Premium Plugins/Themes Customization</w:t>
-      </w:r>
-    </w:p>
-    <w:p>
-      <w:r>
-        <w:t>- Wordpress Custom Plugins Development from scratch</w:t>
-      </w:r>
-    </w:p>
-    <w:p>
-      <w:r>
-        <w:t>- Wordpress Woo commerce Development</w:t>
+        <w:t xml:space="preserve">- </w:t>
+      </w:r>
+      <w:proofErr w:type="spellStart"/>
+      <w:r>
+        <w:t>Wordpress</w:t>
+      </w:r>
+      <w:proofErr w:type="spellEnd"/>
+      <w:r>
+        <w:t xml:space="preserve"> Theme Creation from HTML/CSS</w:t>
+      </w:r>
+    </w:p>
+    <w:p>
+      <w:r>
+        <w:t xml:space="preserve">- </w:t>
+      </w:r>
+      <w:proofErr w:type="spellStart"/>
+      <w:r>
+        <w:t>Wordpress</w:t>
+      </w:r>
+      <w:proofErr w:type="spellEnd"/>
+      <w:r>
+        <w:t xml:space="preserve"> Pre-made/Premium Plugins/Themes Customization</w:t>
+      </w:r>
+    </w:p>
+    <w:p>
+      <w:r>
+        <w:t xml:space="preserve">- </w:t>
+      </w:r>
+      <w:proofErr w:type="spellStart"/>
+      <w:r>
+        <w:t>Wordpress</w:t>
+      </w:r>
+      <w:proofErr w:type="spellEnd"/>
+      <w:r>
+        <w:t xml:space="preserve"> Custom Plugins Development from scratch</w:t>
+      </w:r>
+    </w:p>
+    <w:p>
+      <w:r>
+        <w:t xml:space="preserve">- </w:t>
+      </w:r>
+      <w:proofErr w:type="spellStart"/>
+      <w:r>
+        <w:t>Wordpress</w:t>
+      </w:r>
+      <w:proofErr w:type="spellEnd"/>
+      <w:r>
+        <w:t xml:space="preserve"> Woo commerce Development</w:t>
       </w:r>
     </w:p>
     <w:p>
@@ -2421,7 +3902,15 @@
     </w:p>
     <w:p>
       <w:r>
-        <w:t>- Wordpress Website Speedup</w:t>
+        <w:t xml:space="preserve">- </w:t>
+      </w:r>
+      <w:proofErr w:type="spellStart"/>
+      <w:r>
+        <w:t>Wordpress</w:t>
+      </w:r>
+      <w:proofErr w:type="spellEnd"/>
+      <w:r>
+        <w:t xml:space="preserve"> Website Speedup</w:t>
       </w:r>
     </w:p>
     <w:p>
@@ -2431,463 +3920,15 @@
     </w:p>
     <w:p>
       <w:r>
-        <w:lastRenderedPageBreak/>
-        <w:t>- WooCommerce custom plugin creation</w:t>
-      </w:r>
-    </w:p>
-    <w:p>
-      <w:pPr>
-        <w:rPr>
-          <w:color w:val="FF0000"/>
-        </w:rPr>
-      </w:pPr>
-    </w:p>
-    <w:p>
-      <w:pPr>
-        <w:pStyle w:val="Heading1"/>
-      </w:pPr>
-      <w:r>
-        <w:t>Shopify Bid on Gmail.</w:t>
-      </w:r>
-    </w:p>
-    <w:p>
-      <w:pPr>
-        <w:rPr>
-          <w:color w:val="FF0000"/>
-        </w:rPr>
-      </w:pPr>
-    </w:p>
-    <w:p>
-      <w:pPr>
-        <w:rPr>
-          <w:color w:val="FF0000"/>
-        </w:rPr>
-      </w:pPr>
-      <w:bookmarkStart w:id="0" w:name="_GoBack"/>
-      <w:bookmarkEnd w:id="0"/>
-      <w:r>
-        <w:rPr>
-          <w:color w:val="FF0000"/>
-        </w:rPr>
-        <w:t>Hello,</w:t>
-      </w:r>
-    </w:p>
-    <w:p>
-      <w:pPr>
-        <w:rPr>
-          <w:color w:val="FF0000"/>
-        </w:rPr>
-      </w:pPr>
-    </w:p>
-    <w:p>
-      <w:pPr>
-        <w:rPr>
-          <w:color w:val="FF0000"/>
-        </w:rPr>
-      </w:pPr>
-      <w:r>
-        <w:rPr>
-          <w:color w:val="FF0000"/>
-        </w:rPr>
-        <w:t>I would like to help you as an expert level Web developer with rich experiences in Shopify.</w:t>
-      </w:r>
-    </w:p>
-    <w:p>
-      <w:pPr>
-        <w:rPr>
-          <w:color w:val="FF0000"/>
-        </w:rPr>
-      </w:pPr>
-      <w:r>
-        <w:rPr>
-          <w:color w:val="FF0000"/>
-        </w:rPr>
-        <w:t>I have been an expert Shopify developer for over 6 years, created over 50 Shopify stores, and can help you solve your problem.</w:t>
-      </w:r>
-    </w:p>
-    <w:p>
-      <w:pPr>
-        <w:rPr>
-          <w:color w:val="FF0000"/>
-        </w:rPr>
-      </w:pPr>
-      <w:r>
-        <w:rPr>
-          <w:color w:val="FF0000"/>
-        </w:rPr>
-        <w:t>I'm very familiar with Liquid/SCSS/html/Javascript as well as all functionalities of Shopify platform.</w:t>
-      </w:r>
-    </w:p>
-    <w:p>
-      <w:pPr>
-        <w:rPr>
-          <w:color w:val="FF0000"/>
-        </w:rPr>
-      </w:pPr>
-    </w:p>
-    <w:p>
-      <w:pPr>
-        <w:rPr>
-          <w:color w:val="FF0000"/>
-        </w:rPr>
-      </w:pPr>
-      <w:r>
-        <w:rPr>
-          <w:color w:val="FF0000"/>
-        </w:rPr>
-        <w:t>I am able to make an impact on all aspects of Shopify web developing because of my mastery of the below skills:</w:t>
-      </w:r>
-    </w:p>
-    <w:p>
-      <w:pPr>
-        <w:rPr>
-          <w:color w:val="FF0000"/>
-        </w:rPr>
-      </w:pPr>
-      <w:r>
-        <w:rPr>
-          <w:rFonts w:ascii="Segoe UI Symbol" w:hAnsi="Segoe UI Symbol" w:cs="Segoe UI Symbol"/>
-          <w:color w:val="FF0000"/>
-        </w:rPr>
-        <w:t>✔</w:t>
-      </w:r>
-      <w:r>
-        <w:rPr>
-          <w:color w:val="FF0000"/>
-        </w:rPr>
-        <w:t>️ Shopify Store Development</w:t>
-      </w:r>
-    </w:p>
-    <w:p>
-      <w:pPr>
-        <w:rPr>
-          <w:color w:val="FF0000"/>
-        </w:rPr>
-      </w:pPr>
-      <w:r>
-        <w:rPr>
-          <w:rFonts w:ascii="Segoe UI Symbol" w:hAnsi="Segoe UI Symbol" w:cs="Segoe UI Symbol"/>
-          <w:color w:val="FF0000"/>
-        </w:rPr>
-        <w:t>✔</w:t>
-      </w:r>
-      <w:r>
-        <w:rPr>
-          <w:color w:val="FF0000"/>
-        </w:rPr>
-        <w:t>️ Shopify Theme Customizations</w:t>
-      </w:r>
-    </w:p>
-    <w:p>
-      <w:pPr>
-        <w:rPr>
-          <w:color w:val="FF0000"/>
-        </w:rPr>
-      </w:pPr>
-      <w:r>
-        <w:rPr>
-          <w:rFonts w:ascii="Segoe UI Symbol" w:hAnsi="Segoe UI Symbol" w:cs="Segoe UI Symbol"/>
-          <w:color w:val="FF0000"/>
-        </w:rPr>
-        <w:t>✔</w:t>
-      </w:r>
-      <w:r>
-        <w:rPr>
-          <w:color w:val="FF0000"/>
-        </w:rPr>
-        <w:t>️ Store Setup &amp; Speed Optimization</w:t>
-      </w:r>
-    </w:p>
-    <w:p>
-      <w:pPr>
-        <w:rPr>
-          <w:color w:val="FF0000"/>
-        </w:rPr>
-      </w:pPr>
-      <w:r>
-        <w:rPr>
-          <w:rFonts w:ascii="Segoe UI Symbol" w:hAnsi="Segoe UI Symbol" w:cs="Segoe UI Symbol"/>
-          <w:color w:val="FF0000"/>
-        </w:rPr>
-        <w:t>✔</w:t>
-      </w:r>
-      <w:r>
-        <w:rPr>
-          <w:color w:val="FF0000"/>
-        </w:rPr>
-        <w:t>️ Shopify Theme Installation/Setup/Updates</w:t>
-      </w:r>
-    </w:p>
-    <w:p>
-      <w:pPr>
-        <w:rPr>
-          <w:color w:val="FF0000"/>
-        </w:rPr>
-      </w:pPr>
-      <w:r>
-        <w:rPr>
-          <w:rFonts w:ascii="Segoe UI Symbol" w:hAnsi="Segoe UI Symbol" w:cs="Segoe UI Symbol"/>
-          <w:color w:val="FF0000"/>
-        </w:rPr>
-        <w:t>✔</w:t>
-      </w:r>
-      <w:r>
-        <w:rPr>
-          <w:color w:val="FF0000"/>
-        </w:rPr>
-        <w:t>️ PSD to HTML/Shopify</w:t>
-      </w:r>
-    </w:p>
-    <w:p>
-      <w:pPr>
-        <w:rPr>
-          <w:color w:val="FF0000"/>
-        </w:rPr>
-      </w:pPr>
-      <w:r>
-        <w:rPr>
-          <w:rFonts w:ascii="Segoe UI Symbol" w:hAnsi="Segoe UI Symbol" w:cs="Segoe UI Symbol"/>
-          <w:color w:val="FF0000"/>
-        </w:rPr>
-        <w:t>✔</w:t>
-      </w:r>
-      <w:r>
-        <w:rPr>
-          <w:color w:val="FF0000"/>
-        </w:rPr>
-        <w:t>️ Troubleshooting, bug/error fixes</w:t>
-      </w:r>
-    </w:p>
-    <w:p>
-      <w:pPr>
-        <w:rPr>
-          <w:color w:val="FF0000"/>
-        </w:rPr>
-      </w:pPr>
-      <w:r>
-        <w:rPr>
-          <w:rFonts w:ascii="Segoe UI Symbol" w:hAnsi="Segoe UI Symbol" w:cs="Segoe UI Symbol"/>
-          <w:color w:val="FF0000"/>
-        </w:rPr>
-        <w:t>✔</w:t>
-      </w:r>
-      <w:r>
-        <w:rPr>
-          <w:color w:val="FF0000"/>
-        </w:rPr>
-        <w:t>️ Responsive/UX Design</w:t>
-      </w:r>
-    </w:p>
-    <w:p>
-      <w:pPr>
-        <w:rPr>
-          <w:color w:val="FF0000"/>
-        </w:rPr>
-      </w:pPr>
-      <w:r>
-        <w:rPr>
-          <w:rFonts w:ascii="Segoe UI Symbol" w:hAnsi="Segoe UI Symbol" w:cs="Segoe UI Symbol"/>
-          <w:color w:val="FF0000"/>
-        </w:rPr>
-        <w:t>✔</w:t>
-      </w:r>
-      <w:r>
-        <w:rPr>
-          <w:color w:val="FF0000"/>
-        </w:rPr>
-        <w:t>️ Conversion Rate Optimization</w:t>
-      </w:r>
-    </w:p>
-    <w:p>
-      <w:pPr>
-        <w:rPr>
-          <w:color w:val="FF0000"/>
-        </w:rPr>
-      </w:pPr>
-      <w:r>
-        <w:rPr>
-          <w:rFonts w:ascii="Segoe UI Symbol" w:hAnsi="Segoe UI Symbol" w:cs="Segoe UI Symbol"/>
-          <w:color w:val="FF0000"/>
-        </w:rPr>
-        <w:t>✔</w:t>
-      </w:r>
-      <w:r>
-        <w:rPr>
-          <w:color w:val="FF0000"/>
-        </w:rPr>
-        <w:t>️ Shopify App integrations</w:t>
-      </w:r>
-    </w:p>
-    <w:p>
-      <w:pPr>
-        <w:rPr>
-          <w:color w:val="FF0000"/>
-        </w:rPr>
-      </w:pPr>
-      <w:r>
-        <w:rPr>
-          <w:rFonts w:ascii="Segoe UI Symbol" w:hAnsi="Segoe UI Symbol" w:cs="Segoe UI Symbol"/>
-          <w:color w:val="FF0000"/>
-        </w:rPr>
-        <w:t>✔</w:t>
-      </w:r>
-      <w:r>
-        <w:rPr>
-          <w:color w:val="FF0000"/>
-        </w:rPr>
-        <w:t>️ App recommendations and setup</w:t>
-      </w:r>
-    </w:p>
-    <w:p>
-      <w:pPr>
-        <w:rPr>
-          <w:color w:val="FF0000"/>
-        </w:rPr>
-      </w:pPr>
-      <w:r>
-        <w:rPr>
-          <w:color w:val="FF0000"/>
-        </w:rPr>
-        <w:t>and several other skills not listed depending on your specific needs...</w:t>
-      </w:r>
-    </w:p>
-    <w:p>
-      <w:pPr>
-        <w:rPr>
-          <w:color w:val="FF0000"/>
-        </w:rPr>
-      </w:pPr>
-    </w:p>
-    <w:p>
-      <w:pPr>
-        <w:rPr>
-          <w:color w:val="FF0000"/>
-        </w:rPr>
-      </w:pPr>
-      <w:r>
-        <w:rPr>
-          <w:color w:val="FF0000"/>
-        </w:rPr>
-        <w:lastRenderedPageBreak/>
-        <w:t>Here are some of my past projects.</w:t>
-      </w:r>
-    </w:p>
-    <w:p>
-      <w:pPr>
-        <w:rPr>
-          <w:color w:val="FF0000"/>
-        </w:rPr>
-      </w:pPr>
-      <w:r>
-        <w:rPr>
-          <w:color w:val="FF0000"/>
-        </w:rPr>
-        <w:t>https://www.drinkphocus.com/ (Flex Theme, Stamped.io Reviews &amp; UGC , Excelify.io , One Click Social Login, etc)</w:t>
-      </w:r>
-    </w:p>
-    <w:p>
-      <w:pPr>
-        <w:rPr>
-          <w:color w:val="FF0000"/>
-        </w:rPr>
-      </w:pPr>
-      <w:r>
-        <w:rPr>
-          <w:color w:val="FF0000"/>
-        </w:rPr>
-        <w:t>https://www.cuveebeauty.com/ (Flex Theme, Recurring Billing by ReCharge,  Advanced Custom Fields , Stamped.io Reviews &amp; UGC , etc)</w:t>
-      </w:r>
-    </w:p>
-    <w:p>
-      <w:pPr>
-        <w:rPr>
-          <w:color w:val="FF0000"/>
-        </w:rPr>
-      </w:pPr>
-      <w:r>
-        <w:rPr>
-          <w:color w:val="FF0000"/>
-        </w:rPr>
-        <w:t>https://www.getmobi.com/ (Flex Theme, Recurring Billing by ReCharge,  Advanced Custom Fields , Stamped.io Reviews &amp; UGC , etc)</w:t>
-      </w:r>
-    </w:p>
-    <w:p>
-      <w:pPr>
-        <w:rPr>
-          <w:color w:val="FF0000"/>
-        </w:rPr>
-      </w:pPr>
-    </w:p>
-    <w:p>
-      <w:pPr>
-        <w:rPr>
-          <w:color w:val="FF0000"/>
-        </w:rPr>
-      </w:pPr>
-      <w:r>
-        <w:rPr>
-          <w:color w:val="FF0000"/>
-        </w:rPr>
-        <w:t>I am an individual developer able to start on your project immediately, can commit 40 hours a week to your cause, and am available for both short and long-term contracts.</w:t>
-      </w:r>
-    </w:p>
-    <w:p>
-      <w:pPr>
-        <w:rPr>
-          <w:color w:val="FF0000"/>
-        </w:rPr>
-      </w:pPr>
-      <w:r>
-        <w:rPr>
-          <w:color w:val="FF0000"/>
-        </w:rPr>
-        <w:t>I work well on a team, or alone whichever you prefer.</w:t>
-      </w:r>
-    </w:p>
-    <w:p>
-      <w:pPr>
-        <w:rPr>
-          <w:color w:val="FF0000"/>
-        </w:rPr>
-      </w:pPr>
-      <w:r>
-        <w:rPr>
-          <w:color w:val="FF0000"/>
-        </w:rPr>
-        <w:t>I would love to know more about your business to get started.</w:t>
-      </w:r>
-    </w:p>
-    <w:p>
-      <w:pPr>
-        <w:rPr>
-          <w:color w:val="FF0000"/>
-        </w:rPr>
-      </w:pPr>
-      <w:r>
-        <w:rPr>
-          <w:color w:val="FF0000"/>
-        </w:rPr>
-        <w:t>Look forward to hearing from you,</w:t>
-      </w:r>
-    </w:p>
-    <w:p>
-      <w:pPr>
-        <w:rPr>
-          <w:color w:val="FF0000"/>
-        </w:rPr>
-      </w:pPr>
-    </w:p>
-    <w:p>
-      <w:pPr>
-        <w:rPr>
-          <w:color w:val="FF0000"/>
-        </w:rPr>
-      </w:pPr>
-      <w:r>
-        <w:rPr>
-          <w:color w:val="FF0000"/>
-        </w:rPr>
-        <w:t>Best,</w:t>
+        <w:t xml:space="preserve">- </w:t>
+      </w:r>
+      <w:proofErr w:type="spellStart"/>
+      <w:r>
+        <w:t>WooCommerce</w:t>
+      </w:r>
+      <w:proofErr w:type="spellEnd"/>
+      <w:r>
+        <w:t xml:space="preserve"> custom plugin creation</w:t>
       </w:r>
     </w:p>
     <w:sectPr>
@@ -3944,7 +4985,6 @@
     <w:next w:val="Normal"/>
     <w:link w:val="Heading4Char"/>
     <w:uiPriority w:val="9"/>
-    <w:semiHidden/>
     <w:unhideWhenUsed/>
     <w:qFormat/>
     <w:rsid w:val="00FE6144"/>
@@ -4115,7 +5155,6 @@
     <w:basedOn w:val="DefaultParagraphFont"/>
     <w:link w:val="Heading4"/>
     <w:uiPriority w:val="9"/>
-    <w:semiHidden/>
     <w:rsid w:val="00FE6144"/>
     <w:rPr>
       <w:rFonts w:asciiTheme="majorHAnsi" w:eastAsiaTheme="majorEastAsia" w:hAnsiTheme="majorHAnsi" w:cstheme="majorBidi"/>
@@ -4123,6 +5162,15 @@
       <w:iCs/>
       <w:color w:val="365F91" w:themeColor="accent1" w:themeShade="BF"/>
     </w:rPr>
+  </w:style>
+  <w:style w:type="paragraph" w:styleId="NoSpacing">
+    <w:name w:val="No Spacing"/>
+    <w:uiPriority w:val="1"/>
+    <w:qFormat/>
+    <w:rsid w:val="00BC3462"/>
+    <w:pPr>
+      <w:spacing w:after="0" w:line="240" w:lineRule="auto"/>
+    </w:pPr>
   </w:style>
 </w:styles>
 </file>
@@ -4415,7 +5463,7 @@
 </file>
 
 <file path=customXml/itemProps1.xml><?xml version="1.0" encoding="utf-8"?>
-<ds:datastoreItem xmlns:ds="http://schemas.openxmlformats.org/officeDocument/2006/customXml" ds:itemID="{CC1F34A2-C05B-4DCA-8BBE-561E8A5C1954}">
+<ds:datastoreItem xmlns:ds="http://schemas.openxmlformats.org/officeDocument/2006/customXml" ds:itemID="{FC8D896C-A87A-409C-AA71-98C00E4FD7E1}">
   <ds:schemaRefs>
     <ds:schemaRef ds:uri="http://schemas.openxmlformats.org/officeDocument/2006/bibliography"/>
   </ds:schemaRefs>

</xml_diff>